<commit_message>
aggiunta gestione del personale di livello 1
</commit_message>
<xml_diff>
--- a/D2-T00.docx
+++ b/D2-T00.docx
@@ -2207,22 +2207,24 @@
       <w:pPr>
         <w:pStyle w:val="Titolo3"/>
       </w:pPr>
-      <w:bookmarkStart w:id="4" w:name="_Toc119747449"/>
-      <w:bookmarkStart w:id="5" w:name="_Toc120110531"/>
-      <w:r>
-        <w:t>Sistema Interno delle Biblioteche</w:t>
-      </w:r>
-      <w:bookmarkEnd w:id="5"/>
-    </w:p>
-    <w:p>
+      <w:bookmarkStart w:id="4" w:name="_Toc120110531"/>
+      <w:bookmarkStart w:id="5" w:name="_Toc119747449"/>
       <w:r>
         <w:rPr>
           <w:noProof/>
         </w:rPr>
         <w:drawing>
-          <wp:inline distT="0" distB="0" distL="0" distR="0" wp14:anchorId="488DCC94" wp14:editId="02EE26E8">
-            <wp:extent cx="6115050" cy="3549650"/>
-            <wp:effectExtent l="0" t="0" r="0" b="0"/>
+          <wp:anchor distT="0" distB="0" distL="114300" distR="114300" simplePos="0" relativeHeight="251665408" behindDoc="0" locked="0" layoutInCell="1" allowOverlap="1" wp14:anchorId="488DCC94" wp14:editId="3CAD3998">
+            <wp:simplePos x="0" y="0"/>
+            <wp:positionH relativeFrom="column">
+              <wp:posOffset>-629920</wp:posOffset>
+            </wp:positionH>
+            <wp:positionV relativeFrom="paragraph">
+              <wp:posOffset>228600</wp:posOffset>
+            </wp:positionV>
+            <wp:extent cx="7372350" cy="5085715"/>
+            <wp:effectExtent l="0" t="0" r="0" b="635"/>
+            <wp:wrapTopAndBottom/>
             <wp:docPr id="1" name="Immagine 1"/>
             <wp:cNvGraphicFramePr>
               <a:graphicFrameLocks xmlns:a="http://schemas.openxmlformats.org/drawingml/2006/main" noChangeAspect="1"/>
@@ -2231,7 +2233,7 @@
               <a:graphicData uri="http://schemas.openxmlformats.org/drawingml/2006/picture">
                 <pic:pic xmlns:pic="http://schemas.openxmlformats.org/drawingml/2006/picture">
                   <pic:nvPicPr>
-                    <pic:cNvPr id="0" name="Picture 1"/>
+                    <pic:cNvPr id="1" name="Immagine 1"/>
                     <pic:cNvPicPr>
                       <a:picLocks noChangeAspect="1" noChangeArrowheads="1"/>
                     </pic:cNvPicPr>
@@ -2244,7 +2246,6 @@
                         </a:ext>
                       </a:extLst>
                     </a:blip>
-                    <a:srcRect/>
                     <a:stretch>
                       <a:fillRect/>
                     </a:stretch>
@@ -2252,7 +2253,7 @@
                   <pic:spPr bwMode="auto">
                     <a:xfrm>
                       <a:off x="0" y="0"/>
-                      <a:ext cx="6115050" cy="3549650"/>
+                      <a:ext cx="7372350" cy="5085715"/>
                     </a:xfrm>
                     <a:prstGeom prst="rect">
                       <a:avLst/>
@@ -2265,11 +2266,22 @@
                 </pic:pic>
               </a:graphicData>
             </a:graphic>
-          </wp:inline>
+            <wp14:sizeRelH relativeFrom="page">
+              <wp14:pctWidth>0</wp14:pctWidth>
+            </wp14:sizeRelH>
+            <wp14:sizeRelV relativeFrom="page">
+              <wp14:pctHeight>0</wp14:pctHeight>
+            </wp14:sizeRelV>
+          </wp:anchor>
         </w:drawing>
       </w:r>
+      <w:r>
+        <w:t>Sistema Interno delle Biblioteche</w:t>
+      </w:r>
       <w:bookmarkEnd w:id="4"/>
     </w:p>
+    <w:bookmarkEnd w:id="5"/>
+    <w:p/>
     <w:p>
       <w:pPr>
         <w:pStyle w:val="Titolo4"/>
@@ -2280,7 +2292,6 @@
       </w:r>
       <w:bookmarkEnd w:id="6"/>
     </w:p>
-    <w:p/>
     <w:p>
       <w:pPr>
         <w:pStyle w:val="Paragrafoelenco"/>
@@ -2405,6 +2416,11 @@
       </w:r>
     </w:p>
     <w:p>
+      <w:r>
+        <w:br w:type="page"/>
+      </w:r>
+    </w:p>
+    <w:p>
       <w:pPr>
         <w:pStyle w:val="Paragrafoelenco"/>
         <w:numPr>
@@ -2417,11 +2433,17 @@
           <w:b/>
           <w:bCs/>
         </w:rPr>
+        <w:lastRenderedPageBreak/>
         <w:t>Titolo</w:t>
       </w:r>
       <w:r>
-        <w:t>: registrare nuovo cliente</w:t>
-      </w:r>
+        <w:t xml:space="preserve">: gestire personale biblioteca – crea </w:t>
+      </w:r>
+      <w:proofErr w:type="gramStart"/>
+      <w:r>
+        <w:t>nuovo personale biblioteca</w:t>
+      </w:r>
+      <w:proofErr w:type="gramEnd"/>
     </w:p>
     <w:p>
       <w:pPr>
@@ -2435,7 +2457,7 @@
         <w:t>Riassunto</w:t>
       </w:r>
       <w:r>
-        <w:t>: questo use case serve al personale della biblioteca per registrare al volo un nuovo cliente che non è ancora registrato</w:t>
+        <w:t>: questo use case serve al personale della biblioteca di primo livello per registrare un nuovo account per il personale della biblioteca</w:t>
       </w:r>
     </w:p>
     <w:p>
@@ -2462,7 +2484,7 @@
         </w:numPr>
       </w:pPr>
       <w:r>
-        <w:t>Il personale compila i vari dati del cliente</w:t>
+        <w:t>Il sistema mostra la lista del Personale della biblioteca</w:t>
       </w:r>
     </w:p>
     <w:p>
@@ -2474,7 +2496,10 @@
         </w:numPr>
       </w:pPr>
       <w:r>
-        <w:t>Il sistema verifica la correttezza formale dei campi d’immissione [exception 1]</w:t>
+        <w:t xml:space="preserve">Il personale di livello 1 </w:t>
+      </w:r>
+      <w:r>
+        <w:t>preme il pulsante per aggiungerne uno nuovo</w:t>
       </w:r>
     </w:p>
     <w:p>
@@ -2486,7 +2511,7 @@
         </w:numPr>
       </w:pPr>
       <w:r>
-        <w:t>Il personale conferma l’invio con il tasto dedicato</w:t>
+        <w:t>Il sistema visualizza a schermo un form con i campi da compilare</w:t>
       </w:r>
     </w:p>
     <w:p>
@@ -2498,7 +2523,31 @@
         </w:numPr>
       </w:pPr>
       <w:r>
-        <w:t>Il sistema registra il nuovo cliente [exception 2]</w:t>
+        <w:t>Il personale di livello 1 inserisce nome, cognome, username</w:t>
+      </w:r>
+      <w:r>
+        <w:t>,</w:t>
+      </w:r>
+      <w:r>
+        <w:t xml:space="preserve"> password</w:t>
+      </w:r>
+      <w:r>
+        <w:t xml:space="preserve"> e se l’account deve essere o no di livello 1</w:t>
+      </w:r>
+      <w:r>
+        <w:t xml:space="preserve"> </w:t>
+      </w:r>
+      <w:r>
+        <w:t>[ex</w:t>
+      </w:r>
+      <w:r>
+        <w:t>ceptions</w:t>
+      </w:r>
+      <w:r>
+        <w:t xml:space="preserve"> 1</w:t>
+      </w:r>
+      <w:r>
+        <w:t>]</w:t>
       </w:r>
     </w:p>
     <w:p>
@@ -2510,21 +2559,84 @@
         </w:numPr>
       </w:pPr>
       <w:r>
-        <w:t>Il sistema provvede a generare un identificativo univoco per il nuovo cliente e lo registra</w:t>
-      </w:r>
-    </w:p>
-    <w:p>
-      <w:pPr>
-        <w:pStyle w:val="Paragrafoelenco"/>
+        <w:t>Il personale di livello 1 conferma</w:t>
+      </w:r>
+    </w:p>
+    <w:p>
+      <w:pPr>
+        <w:pStyle w:val="Paragrafoelenco"/>
+        <w:numPr>
+          <w:ilvl w:val="0"/>
+          <w:numId w:val="6"/>
+        </w:numPr>
+      </w:pPr>
+      <w:r>
+        <w:t>Il sistema registra il nuovo account sul database</w:t>
+      </w:r>
+    </w:p>
+    <w:p>
+      <w:pPr>
+        <w:pStyle w:val="Paragrafoelenco"/>
+        <w:numPr>
+          <w:ilvl w:val="0"/>
+          <w:numId w:val="6"/>
+        </w:numPr>
+      </w:pPr>
+      <w:r>
+        <w:t>Il sistema mostra la lista del Personale della biblioteca aggiornata con il nuovo account</w:t>
+      </w:r>
+    </w:p>
+    <w:p>
+      <w:pPr>
+        <w:pStyle w:val="Paragrafoelenco"/>
+        <w:rPr>
+          <w:lang w:val="en-US"/>
+        </w:rPr>
       </w:pPr>
       <w:r>
         <w:rPr>
           <w:b/>
           <w:bCs/>
-        </w:rPr>
-        <w:t>Exceptions</w:t>
-      </w:r>
-      <w:r>
+          <w:lang w:val="en-US"/>
+        </w:rPr>
+        <w:t>Ex</w:t>
+      </w:r>
+      <w:r>
+        <w:rPr>
+          <w:b/>
+          <w:bCs/>
+          <w:lang w:val="en-US"/>
+        </w:rPr>
+        <w:t>c</w:t>
+      </w:r>
+      <w:r>
+        <w:rPr>
+          <w:b/>
+          <w:bCs/>
+          <w:lang w:val="en-US"/>
+        </w:rPr>
+        <w:t>e</w:t>
+      </w:r>
+      <w:r>
+        <w:rPr>
+          <w:b/>
+          <w:bCs/>
+          <w:lang w:val="en-US"/>
+        </w:rPr>
+        <w:t>pti</w:t>
+      </w:r>
+      <w:r>
+        <w:rPr>
+          <w:b/>
+          <w:bCs/>
+          <w:lang w:val="en-US"/>
+        </w:rPr>
+        <w:t>ons</w:t>
+      </w:r>
+      <w:r>
+        <w:rPr>
+          <w:lang w:val="en-US"/>
+        </w:rPr>
         <w:t>:</w:t>
       </w:r>
     </w:p>
@@ -2533,28 +2645,19 @@
         <w:pStyle w:val="Paragrafoelenco"/>
       </w:pPr>
       <w:r>
-        <w:t xml:space="preserve">[exception 1] se i campi </w:t>
-      </w:r>
-      <w:r>
-        <w:t xml:space="preserve">non </w:t>
-      </w:r>
-      <w:r>
-        <w:t>so</w:t>
-      </w:r>
-      <w:r>
-        <w:t>no corretti formalmente il bottone per confermare viene disabilitato</w:t>
-      </w:r>
-    </w:p>
-    <w:p>
-      <w:pPr>
-        <w:pStyle w:val="Paragrafoelenco"/>
-      </w:pPr>
-      <w:r>
-        <w:lastRenderedPageBreak/>
-        <w:t>[exception 2] se il cliente r</w:t>
-      </w:r>
-      <w:r>
-        <w:t>isulta già registrato, la registrazione viene annullata e il personale viene avvisato che la procedura non è andata a buon fine</w:t>
+        <w:t>[ex</w:t>
+      </w:r>
+      <w:r>
+        <w:t>ceptions</w:t>
+      </w:r>
+      <w:r>
+        <w:t xml:space="preserve"> 1] </w:t>
+      </w:r>
+      <w:r>
+        <w:t>se la password non rispetta</w:t>
+      </w:r>
+      <w:r>
+        <w:t xml:space="preserve"> i requisiti minimi o se lo username è già presente nel database viene mostrato un avviso con l’errore e non viene aggiunto il nuovo account</w:t>
       </w:r>
     </w:p>
     <w:p>
@@ -2573,6 +2676,273 @@
         <w:t>Titolo</w:t>
       </w:r>
       <w:r>
+        <w:t xml:space="preserve">: gestire personale biblioteca – </w:t>
+      </w:r>
+      <w:r>
+        <w:t xml:space="preserve">elimina </w:t>
+      </w:r>
+      <w:r>
+        <w:t>personale biblioteca</w:t>
+      </w:r>
+    </w:p>
+    <w:p>
+      <w:pPr>
+        <w:pStyle w:val="Paragrafoelenco"/>
+      </w:pPr>
+      <w:r>
+        <w:rPr>
+          <w:b/>
+          <w:bCs/>
+        </w:rPr>
+        <w:t>Riassunto</w:t>
+      </w:r>
+      <w:r>
+        <w:t>: questo use case serve al personale della biblioteca di primo livello per registrare un nuovo account per il personale della biblioteca o eliminarne uno già esistente</w:t>
+      </w:r>
+    </w:p>
+    <w:p>
+      <w:pPr>
+        <w:pStyle w:val="Paragrafoelenco"/>
+      </w:pPr>
+      <w:r>
+        <w:rPr>
+          <w:b/>
+          <w:bCs/>
+        </w:rPr>
+        <w:t>Descrizione</w:t>
+      </w:r>
+      <w:r>
+        <w:t>:</w:t>
+      </w:r>
+    </w:p>
+    <w:p>
+      <w:pPr>
+        <w:pStyle w:val="Paragrafoelenco"/>
+        <w:numPr>
+          <w:ilvl w:val="0"/>
+          <w:numId w:val="32"/>
+        </w:numPr>
+      </w:pPr>
+      <w:r>
+        <w:t>Il sistema mostra la lista del Personale della biblioteca</w:t>
+      </w:r>
+    </w:p>
+    <w:p>
+      <w:pPr>
+        <w:pStyle w:val="Paragrafoelenco"/>
+        <w:numPr>
+          <w:ilvl w:val="0"/>
+          <w:numId w:val="32"/>
+        </w:numPr>
+      </w:pPr>
+      <w:r>
+        <w:t>Il personale di livello 1 ne seleziona uno</w:t>
+      </w:r>
+    </w:p>
+    <w:p>
+      <w:pPr>
+        <w:pStyle w:val="Paragrafoelenco"/>
+        <w:numPr>
+          <w:ilvl w:val="0"/>
+          <w:numId w:val="32"/>
+        </w:numPr>
+      </w:pPr>
+      <w:r>
+        <w:t>Il personale preme il pulsante elimina</w:t>
+      </w:r>
+    </w:p>
+    <w:p>
+      <w:pPr>
+        <w:pStyle w:val="Paragrafoelenco"/>
+        <w:numPr>
+          <w:ilvl w:val="0"/>
+          <w:numId w:val="32"/>
+        </w:numPr>
+      </w:pPr>
+      <w:r>
+        <w:t>Il sistema elimina l’account sul database</w:t>
+      </w:r>
+    </w:p>
+    <w:p>
+      <w:pPr>
+        <w:pStyle w:val="Paragrafoelenco"/>
+        <w:numPr>
+          <w:ilvl w:val="0"/>
+          <w:numId w:val="32"/>
+        </w:numPr>
+      </w:pPr>
+      <w:r>
+        <w:t>Il sistema mostra la lista del Personale della biblioteca aggiornata senza l’account eliminato</w:t>
+      </w:r>
+    </w:p>
+    <w:p>
+      <w:pPr>
+        <w:pStyle w:val="Paragrafoelenco"/>
+        <w:numPr>
+          <w:ilvl w:val="0"/>
+          <w:numId w:val="4"/>
+        </w:numPr>
+      </w:pPr>
+      <w:r>
+        <w:rPr>
+          <w:b/>
+          <w:bCs/>
+        </w:rPr>
+        <w:t>Titolo</w:t>
+      </w:r>
+      <w:r>
+        <w:t>: registrare nuovo cliente</w:t>
+      </w:r>
+    </w:p>
+    <w:p>
+      <w:pPr>
+        <w:pStyle w:val="Paragrafoelenco"/>
+      </w:pPr>
+      <w:r>
+        <w:rPr>
+          <w:b/>
+          <w:bCs/>
+        </w:rPr>
+        <w:t>Riassunto</w:t>
+      </w:r>
+      <w:r>
+        <w:t>: questo use case serve al personale della biblioteca per registrare al volo un nuovo cliente che non è ancora registrato</w:t>
+      </w:r>
+    </w:p>
+    <w:p>
+      <w:pPr>
+        <w:pStyle w:val="Paragrafoelenco"/>
+      </w:pPr>
+      <w:r>
+        <w:rPr>
+          <w:b/>
+          <w:bCs/>
+        </w:rPr>
+        <w:t>Descrizione</w:t>
+      </w:r>
+      <w:r>
+        <w:t>:</w:t>
+      </w:r>
+    </w:p>
+    <w:p>
+      <w:pPr>
+        <w:pStyle w:val="Paragrafoelenco"/>
+        <w:numPr>
+          <w:ilvl w:val="0"/>
+          <w:numId w:val="33"/>
+        </w:numPr>
+      </w:pPr>
+      <w:r>
+        <w:t>Il personale compila i vari dati del cliente</w:t>
+      </w:r>
+    </w:p>
+    <w:p>
+      <w:pPr>
+        <w:pStyle w:val="Paragrafoelenco"/>
+        <w:numPr>
+          <w:ilvl w:val="0"/>
+          <w:numId w:val="33"/>
+        </w:numPr>
+      </w:pPr>
+      <w:r>
+        <w:t>Il sistema verifica la correttezza formale dei campi d’immissione [exception 1]</w:t>
+      </w:r>
+    </w:p>
+    <w:p>
+      <w:pPr>
+        <w:pStyle w:val="Paragrafoelenco"/>
+        <w:numPr>
+          <w:ilvl w:val="0"/>
+          <w:numId w:val="33"/>
+        </w:numPr>
+      </w:pPr>
+      <w:r>
+        <w:t>Il personale conferma l’invio con il tasto dedicato</w:t>
+      </w:r>
+    </w:p>
+    <w:p>
+      <w:pPr>
+        <w:pStyle w:val="Paragrafoelenco"/>
+        <w:numPr>
+          <w:ilvl w:val="0"/>
+          <w:numId w:val="33"/>
+        </w:numPr>
+      </w:pPr>
+      <w:r>
+        <w:t>Il sistema registra il nuovo cliente [exception 2]</w:t>
+      </w:r>
+    </w:p>
+    <w:p>
+      <w:pPr>
+        <w:pStyle w:val="Paragrafoelenco"/>
+        <w:numPr>
+          <w:ilvl w:val="0"/>
+          <w:numId w:val="33"/>
+        </w:numPr>
+      </w:pPr>
+      <w:r>
+        <w:t>Il sistema provvede a generare un identificativo univoco per il nuovo cliente e lo registra</w:t>
+      </w:r>
+    </w:p>
+    <w:p>
+      <w:pPr>
+        <w:pStyle w:val="Paragrafoelenco"/>
+      </w:pPr>
+      <w:r>
+        <w:rPr>
+          <w:b/>
+          <w:bCs/>
+        </w:rPr>
+        <w:t>Exceptions</w:t>
+      </w:r>
+      <w:r>
+        <w:t>:</w:t>
+      </w:r>
+    </w:p>
+    <w:p>
+      <w:pPr>
+        <w:pStyle w:val="Paragrafoelenco"/>
+      </w:pPr>
+      <w:r>
+        <w:t xml:space="preserve">[exception 1] se i campi </w:t>
+      </w:r>
+      <w:r>
+        <w:t xml:space="preserve">non </w:t>
+      </w:r>
+      <w:r>
+        <w:t>so</w:t>
+      </w:r>
+      <w:r>
+        <w:t>no corretti formalmente il bottone per confermare viene disabilitato</w:t>
+      </w:r>
+    </w:p>
+    <w:p>
+      <w:pPr>
+        <w:pStyle w:val="Paragrafoelenco"/>
+      </w:pPr>
+      <w:r>
+        <w:t>[exception 2] se il cliente r</w:t>
+      </w:r>
+      <w:r>
+        <w:t>isulta già registrato, la registrazione viene annullata e il personale viene avvisato che la procedura non è andata a buon fine</w:t>
+      </w:r>
+    </w:p>
+    <w:p>
+      <w:pPr>
+        <w:pStyle w:val="Paragrafoelenco"/>
+        <w:numPr>
+          <w:ilvl w:val="0"/>
+          <w:numId w:val="4"/>
+        </w:numPr>
+      </w:pPr>
+      <w:r>
+        <w:rPr>
+          <w:b/>
+          <w:bCs/>
+        </w:rPr>
+        <w:t>Titolo</w:t>
+      </w:r>
+      <w:r>
         <w:t>: ricercare libri</w:t>
       </w:r>
     </w:p>
@@ -2764,6 +3134,7 @@
           <w:b/>
           <w:bCs/>
         </w:rPr>
+        <w:lastRenderedPageBreak/>
         <w:t>Extension</w:t>
       </w:r>
       <w:r>
@@ -3268,7 +3639,6 @@
         </w:rPr>
       </w:pPr>
       <w:r>
-        <w:lastRenderedPageBreak/>
         <w:t xml:space="preserve">[extension 1] </w:t>
       </w:r>
       <w:r>
@@ -3285,20 +3655,22 @@
       <w:bookmarkStart w:id="7" w:name="_Toc119747451"/>
       <w:bookmarkStart w:id="8" w:name="_Toc120110532"/>
       <w:r>
-        <w:t>Applicazione per Smartphone</w:t>
-      </w:r>
-      <w:bookmarkEnd w:id="7"/>
-      <w:bookmarkEnd w:id="8"/>
-    </w:p>
-    <w:p>
-      <w:r>
         <w:rPr>
           <w:noProof/>
         </w:rPr>
+        <w:lastRenderedPageBreak/>
         <w:drawing>
-          <wp:inline distT="0" distB="0" distL="0" distR="0" wp14:anchorId="3692F021" wp14:editId="40A9B247">
-            <wp:extent cx="6114415" cy="6631305"/>
-            <wp:effectExtent l="0" t="0" r="635" b="0"/>
+          <wp:anchor distT="0" distB="0" distL="114300" distR="114300" simplePos="0" relativeHeight="251664384" behindDoc="0" locked="0" layoutInCell="1" allowOverlap="1" wp14:anchorId="3692F021" wp14:editId="0BB73A73">
+            <wp:simplePos x="0" y="0"/>
+            <wp:positionH relativeFrom="margin">
+              <wp:posOffset>-646430</wp:posOffset>
+            </wp:positionH>
+            <wp:positionV relativeFrom="paragraph">
+              <wp:posOffset>319405</wp:posOffset>
+            </wp:positionV>
+            <wp:extent cx="7339330" cy="7959725"/>
+            <wp:effectExtent l="0" t="0" r="0" b="3175"/>
+            <wp:wrapTopAndBottom/>
             <wp:docPr id="2" name="Immagine 2"/>
             <wp:cNvGraphicFramePr>
               <a:graphicFrameLocks xmlns:a="http://schemas.openxmlformats.org/drawingml/2006/main" noChangeAspect="1"/>
@@ -3328,7 +3700,7 @@
                   <pic:spPr bwMode="auto">
                     <a:xfrm>
                       <a:off x="0" y="0"/>
-                      <a:ext cx="6114415" cy="6631305"/>
+                      <a:ext cx="7339330" cy="7959725"/>
                     </a:xfrm>
                     <a:prstGeom prst="rect">
                       <a:avLst/>
@@ -3341,9 +3713,25 @@
                 </pic:pic>
               </a:graphicData>
             </a:graphic>
-          </wp:inline>
+            <wp14:sizeRelH relativeFrom="page">
+              <wp14:pctWidth>0</wp14:pctWidth>
+            </wp14:sizeRelH>
+            <wp14:sizeRelV relativeFrom="page">
+              <wp14:pctHeight>0</wp14:pctHeight>
+            </wp14:sizeRelV>
+          </wp:anchor>
         </w:drawing>
       </w:r>
+      <w:r>
+        <w:t>Applicazione per Smartphone</w:t>
+      </w:r>
+      <w:bookmarkEnd w:id="7"/>
+      <w:bookmarkEnd w:id="8"/>
+    </w:p>
+    <w:p>
+      <w:r>
+        <w:br w:type="page"/>
+      </w:r>
     </w:p>
     <w:p>
       <w:pPr>
@@ -3351,6 +3739,7 @@
       </w:pPr>
       <w:bookmarkStart w:id="9" w:name="_Toc119747452"/>
       <w:r>
+        <w:lastRenderedPageBreak/>
         <w:t>Descrizione Use Case</w:t>
       </w:r>
       <w:bookmarkEnd w:id="9"/>
@@ -3476,7 +3865,6 @@
         </w:numPr>
       </w:pPr>
       <w:r>
-        <w:lastRenderedPageBreak/>
         <w:t>Il sistema associa un codice identificativo univoco al cliente</w:t>
       </w:r>
     </w:p>
@@ -3599,7 +3987,15 @@
         </w:numPr>
       </w:pPr>
       <w:r>
-        <w:t>Il cliente inserisce la propria email e la propria password</w:t>
+        <w:t xml:space="preserve">Il cliente inserisce la propria </w:t>
+      </w:r>
+      <w:proofErr w:type="gramStart"/>
+      <w:r>
+        <w:t>email</w:t>
+      </w:r>
+      <w:proofErr w:type="gramEnd"/>
+      <w:r>
+        <w:t xml:space="preserve"> e la propria password</w:t>
       </w:r>
       <w:r>
         <w:t xml:space="preserve"> [extension 1]</w:t>
@@ -3949,6 +4345,7 @@
         <w:t>Il cliente sceglie cosa modificare tra modalità di accesso, password o residenza</w:t>
       </w:r>
     </w:p>
+    <w:p/>
     <w:p>
       <w:pPr>
         <w:pStyle w:val="Paragrafoelenco"/>
@@ -3962,16 +4359,11 @@
           <w:b/>
           <w:bCs/>
         </w:rPr>
+        <w:lastRenderedPageBreak/>
         <w:t>Titolo</w:t>
       </w:r>
       <w:r>
-        <w:t>: modificare impostazioni – cambi</w:t>
-      </w:r>
-      <w:r>
-        <w:t>are</w:t>
-      </w:r>
-      <w:r>
-        <w:t xml:space="preserve"> residenza</w:t>
+        <w:t>: modificare impostazioni – cambiare residenza</w:t>
       </w:r>
     </w:p>
     <w:p>
@@ -4068,16 +4460,7 @@
         <w:t>Titolo</w:t>
       </w:r>
       <w:r>
-        <w:t>: modificare impostazioni – cambi</w:t>
-      </w:r>
-      <w:r>
-        <w:t>are</w:t>
-      </w:r>
-      <w:r>
-        <w:t xml:space="preserve"> </w:t>
-      </w:r>
-      <w:r>
-        <w:t>password</w:t>
+        <w:t>: modificare impostazioni – cambiare password</w:t>
       </w:r>
     </w:p>
     <w:p>
@@ -4104,7 +4487,6 @@
           <w:b/>
           <w:bCs/>
         </w:rPr>
-        <w:lastRenderedPageBreak/>
         <w:t>Descrizione</w:t>
       </w:r>
       <w:r>
@@ -4251,10 +4633,7 @@
         <w:t>Titolo</w:t>
       </w:r>
       <w:r>
-        <w:t xml:space="preserve">: modificare impostazioni – </w:t>
-      </w:r>
-      <w:r>
-        <w:t>cambiare modalità accesso</w:t>
+        <w:t>: modificare impostazioni – cambiare modalità accesso</w:t>
       </w:r>
     </w:p>
     <w:p>
@@ -4269,10 +4648,7 @@
         <w:t>Riassunto</w:t>
       </w:r>
       <w:r>
-        <w:t>: in questo use case l’utente può la modalità di accesso</w:t>
-      </w:r>
-      <w:r>
-        <w:t>, aggiungendo la possibilità di autenticarsi con l’impronta digitale o il riconoscimento facciale</w:t>
+        <w:t>: in questo use case l’utente può la modalità di accesso, aggiungendo la possibilità di autenticarsi con l’impronta digitale o il riconoscimento facciale</w:t>
       </w:r>
     </w:p>
     <w:p>
@@ -4434,6 +4810,26 @@
     <w:p>
       <w:pPr>
         <w:pStyle w:val="Paragrafoelenco"/>
+      </w:pPr>
+    </w:p>
+    <w:p>
+      <w:pPr>
+        <w:pStyle w:val="Paragrafoelenco"/>
+      </w:pPr>
+    </w:p>
+    <w:p>
+      <w:pPr>
+        <w:pStyle w:val="Paragrafoelenco"/>
+      </w:pPr>
+    </w:p>
+    <w:p>
+      <w:pPr>
+        <w:pStyle w:val="Paragrafoelenco"/>
+      </w:pPr>
+    </w:p>
+    <w:p>
+      <w:pPr>
+        <w:pStyle w:val="Paragrafoelenco"/>
         <w:numPr>
           <w:ilvl w:val="0"/>
           <w:numId w:val="4"/>
@@ -4444,6 +4840,7 @@
           <w:b/>
           <w:bCs/>
         </w:rPr>
+        <w:lastRenderedPageBreak/>
         <w:t>Titolo</w:t>
       </w:r>
       <w:r>
@@ -4462,10 +4859,15 @@
         <w:t>Riassunto</w:t>
       </w:r>
       <w:r>
-        <w:t>:</w:t>
-      </w:r>
-      <w:r>
-        <w:t xml:space="preserve"> il cliente riceverà una email 7 giorni prima della scadenza del noleggio come promemoria</w:t>
+        <w:t xml:space="preserve">: il cliente riceverà una </w:t>
+      </w:r>
+      <w:proofErr w:type="gramStart"/>
+      <w:r>
+        <w:t>email</w:t>
+      </w:r>
+      <w:proofErr w:type="gramEnd"/>
+      <w:r>
+        <w:t xml:space="preserve"> 7 giorni prima della scadenza del noleggio come promemoria</w:t>
       </w:r>
     </w:p>
     <w:p>
@@ -4492,7 +4894,15 @@
         </w:numPr>
       </w:pPr>
       <w:r>
-        <w:t>L’orologio si accorge che mancano 7 giorni alla scadenza di un noleggio di un cliente</w:t>
+        <w:t xml:space="preserve">L’orologio si accorge che mancano </w:t>
+      </w:r>
+      <w:proofErr w:type="gramStart"/>
+      <w:r>
+        <w:t>7</w:t>
+      </w:r>
+      <w:proofErr w:type="gramEnd"/>
+      <w:r>
+        <w:t xml:space="preserve"> giorni alla scadenza di un noleggio di un cliente</w:t>
       </w:r>
     </w:p>
     <w:p>
@@ -4504,7 +4914,15 @@
         </w:numPr>
       </w:pPr>
       <w:r>
-        <w:t>Il sistema prende l’indirizzo email del cliente e gli invia un promemoria relativo alla scadenza del noleggio tra 7 giorni [extension 1]</w:t>
+        <w:t xml:space="preserve">Il sistema prende l’indirizzo </w:t>
+      </w:r>
+      <w:proofErr w:type="gramStart"/>
+      <w:r>
+        <w:t>email</w:t>
+      </w:r>
+      <w:proofErr w:type="gramEnd"/>
+      <w:r>
+        <w:t xml:space="preserve"> del cliente e gli invia un promemoria relativo alla scadenza del noleggio tra 7 giorni [extension 1]</w:t>
       </w:r>
     </w:p>
     <w:p>
@@ -4541,22 +4959,11 @@
     </w:p>
     <w:p>
       <w:pPr>
-        <w:pStyle w:val="Paragrafoelenco"/>
-      </w:pPr>
-    </w:p>
-    <w:p>
-      <w:r>
-        <w:br w:type="page"/>
-      </w:r>
-    </w:p>
-    <w:p>
-      <w:pPr>
         <w:pStyle w:val="Titolo1"/>
       </w:pPr>
       <w:bookmarkStart w:id="10" w:name="_Toc119747453"/>
       <w:bookmarkStart w:id="11" w:name="_Toc120110533"/>
       <w:r>
-        <w:lastRenderedPageBreak/>
         <w:t>Requisiti Non Funzionali</w:t>
       </w:r>
       <w:bookmarkEnd w:id="10"/>
@@ -4748,19 +5155,7 @@
         <w:rPr>
           <w:color w:val="auto"/>
         </w:rPr>
-        <w:t>2</w:t>
-      </w:r>
-      <w:r>
-        <w:rPr>
-          <w:color w:val="auto"/>
-        </w:rPr>
-        <w:t xml:space="preserve">. </w:t>
-      </w:r>
-      <w:r>
-        <w:rPr>
-          <w:color w:val="auto"/>
-        </w:rPr>
-        <w:t>Sicurezza e Privacy</w:t>
+        <w:t>2. Sicurezza e Privacy</w:t>
       </w:r>
       <w:bookmarkEnd w:id="14"/>
       <w:bookmarkEnd w:id="15"/>
@@ -4841,6 +5236,7 @@
               <w:t>Nel campo password non sarà possibile copiare e incollare il testo, inoltre il testo inserito non sarà mostrato in chiaro ma verrà sostituito con degli asterischi</w:t>
             </w:r>
           </w:p>
+          <w:p/>
         </w:tc>
       </w:tr>
       <w:tr>
@@ -4871,6 +5267,73 @@
           <w:p>
             <w:r>
               <w:t>Le password dovranno essere lunghe almeno sette caratteri e contenere almeno una maiuscola, una minuscola e un carattere speciale</w:t>
+            </w:r>
+          </w:p>
+          <w:p/>
+        </w:tc>
+      </w:tr>
+      <w:tr>
+        <w:tc>
+          <w:tcPr>
+            <w:tcW w:w="3209" w:type="dxa"/>
+          </w:tcPr>
+          <w:p>
+            <w:r>
+              <w:t>Protocollo di comunicazione</w:t>
+            </w:r>
+          </w:p>
+        </w:tc>
+        <w:tc>
+          <w:tcPr>
+            <w:tcW w:w="3209" w:type="dxa"/>
+          </w:tcPr>
+          <w:p>
+            <w:r>
+              <w:t>Tutti i messaggi scambiati con il sistema dovranno essere criptati</w:t>
+            </w:r>
+          </w:p>
+        </w:tc>
+        <w:tc>
+          <w:tcPr>
+            <w:tcW w:w="3210" w:type="dxa"/>
+          </w:tcPr>
+          <w:p>
+            <w:r>
+              <w:t>Il sistema userà un protocollo di comunicazione adeguato, come per esempio HTTPS</w:t>
+            </w:r>
+          </w:p>
+          <w:p/>
+        </w:tc>
+      </w:tr>
+      <w:tr>
+        <w:tc>
+          <w:tcPr>
+            <w:tcW w:w="3209" w:type="dxa"/>
+          </w:tcPr>
+          <w:p>
+            <w:r>
+              <w:lastRenderedPageBreak/>
+              <w:t>Consenso informato</w:t>
+            </w:r>
+          </w:p>
+        </w:tc>
+        <w:tc>
+          <w:tcPr>
+            <w:tcW w:w="3209" w:type="dxa"/>
+          </w:tcPr>
+          <w:p>
+            <w:r>
+              <w:t>L’applicazione dovrà fare in modo di chiedere il consenso per ogni componente hardware sensibile del sistema</w:t>
+            </w:r>
+          </w:p>
+        </w:tc>
+        <w:tc>
+          <w:tcPr>
+            <w:tcW w:w="3210" w:type="dxa"/>
+          </w:tcPr>
+          <w:p>
+            <w:r>
+              <w:t>L’applicazione chiederà al sistema operativo il consenso prima di utilizzare posizione, lettore dell’impronta digitale e fotocamera; solo nel caso in cui vengano usate. Il sistema operativo si occuperà nel concreto di interfacciarsi con l’utente</w:t>
             </w:r>
           </w:p>
         </w:tc>
@@ -4882,7 +5345,7 @@
           </w:tcPr>
           <w:p>
             <w:r>
-              <w:t>Protocollo di comunicazione</w:t>
+              <w:t>Misure di sicurezza</w:t>
             </w:r>
           </w:p>
         </w:tc>
@@ -4892,7 +5355,7 @@
           </w:tcPr>
           <w:p>
             <w:r>
-              <w:t>Tutti i messaggi scambiati con il sistema dovranno essere criptati</w:t>
+              <w:t>Il software della biblioteca prevede un blocco in caso di eccessivi login errati</w:t>
             </w:r>
           </w:p>
         </w:tc>
@@ -4902,7 +5365,7 @@
           </w:tcPr>
           <w:p>
             <w:r>
-              <w:t>Il sistema userà un protocollo di comunicazione adeguato, come per esempio HTTPS</w:t>
+              <w:t>Al terzo tentativo fallito di login il software si blocca e sarà necessario che un operatore con credenziali di livello 1 faccia login</w:t>
             </w:r>
           </w:p>
         </w:tc>
@@ -4914,7 +5377,7 @@
           </w:tcPr>
           <w:p>
             <w:r>
-              <w:t>Consenso informato</w:t>
+              <w:t>Backup</w:t>
             </w:r>
           </w:p>
         </w:tc>
@@ -4924,7 +5387,7 @@
           </w:tcPr>
           <w:p>
             <w:r>
-              <w:t>L’applicazione dovrà fare in modo di chiedere il consenso per ogni componente hardware sensibile del sistema</w:t>
+              <w:t>È previsto una modalità di backup dei dati della biblioteca</w:t>
             </w:r>
           </w:p>
         </w:tc>
@@ -4934,7 +5397,7 @@
           </w:tcPr>
           <w:p>
             <w:r>
-              <w:t>L’applicazione chiederà al sistema operativo il consenso prima di utilizzare posizione, lettore dell’impronta digitale e fotocamera; solo nel caso in cui vengano usate. Il sistema operativo si occuperà nel concreto di interfacciarsi con l’utente</w:t>
+              <w:t>Il sistema farà un backup giornaliero durante l’orario di chiusura</w:t>
             </w:r>
           </w:p>
         </w:tc>
@@ -4946,7 +5409,7 @@
           </w:tcPr>
           <w:p>
             <w:r>
-              <w:t>Misure di sicurezza</w:t>
+              <w:t>Recupero account</w:t>
             </w:r>
           </w:p>
         </w:tc>
@@ -4956,7 +5419,7 @@
           </w:tcPr>
           <w:p>
             <w:r>
-              <w:t>Il software della biblioteca prevede un blocco in caso di eccessivi login errati</w:t>
+              <w:t>Nell’applicativo mobile è previsto un metodo per cambiare la password nel caso in cui il cliente se la sia dimenticata</w:t>
             </w:r>
           </w:p>
         </w:tc>
@@ -4966,93 +5429,15 @@
           </w:tcPr>
           <w:p>
             <w:r>
-              <w:t xml:space="preserve">Al terzo tentativo fallito di login il software si blocca e sarà </w:t>
-            </w:r>
-            <w:r>
-              <w:t>n</w:t>
-            </w:r>
-            <w:r>
-              <w:t>ecessario che un</w:t>
-            </w:r>
-            <w:r>
-              <w:t xml:space="preserve"> </w:t>
-            </w:r>
-            <w:r>
-              <w:t xml:space="preserve">operatore </w:t>
-            </w:r>
-            <w:r>
-              <w:t xml:space="preserve">con </w:t>
-            </w:r>
-            <w:r>
-              <w:t>credenziali di livello 1</w:t>
-            </w:r>
-            <w:r>
-              <w:t xml:space="preserve"> faccia login</w:t>
-            </w:r>
-          </w:p>
-        </w:tc>
-      </w:tr>
-      <w:tr>
-        <w:tc>
-          <w:tcPr>
-            <w:tcW w:w="3209" w:type="dxa"/>
-          </w:tcPr>
-          <w:p>
-            <w:r>
-              <w:lastRenderedPageBreak/>
-              <w:t>Backup</w:t>
-            </w:r>
-          </w:p>
-        </w:tc>
-        <w:tc>
-          <w:tcPr>
-            <w:tcW w:w="3209" w:type="dxa"/>
-          </w:tcPr>
-          <w:p>
-            <w:r>
-              <w:t>È previsto una modalità di backup dei dati della biblioteca</w:t>
-            </w:r>
-          </w:p>
-        </w:tc>
-        <w:tc>
-          <w:tcPr>
-            <w:tcW w:w="3210" w:type="dxa"/>
-          </w:tcPr>
-          <w:p>
-            <w:r>
-              <w:t>Il sistema farà un backup giornaliero durante l’orario di chiusura</w:t>
-            </w:r>
-          </w:p>
-        </w:tc>
-      </w:tr>
-      <w:tr>
-        <w:tc>
-          <w:tcPr>
-            <w:tcW w:w="3209" w:type="dxa"/>
-          </w:tcPr>
-          <w:p>
-            <w:r>
-              <w:t>Recupero account</w:t>
-            </w:r>
-          </w:p>
-        </w:tc>
-        <w:tc>
-          <w:tcPr>
-            <w:tcW w:w="3209" w:type="dxa"/>
-          </w:tcPr>
-          <w:p>
-            <w:r>
-              <w:t>Nell’applicativo mobile è previsto un metodo per cambiare la password nel caso in cui il cliente se la sia dimenticata</w:t>
-            </w:r>
-          </w:p>
-        </w:tc>
-        <w:tc>
-          <w:tcPr>
-            <w:tcW w:w="3210" w:type="dxa"/>
-          </w:tcPr>
-          <w:p>
-            <w:r>
-              <w:t>Inserendo il proprio indirizzo email sarà possibile ricevere su di esso istruzioni per cambiare la password, il cambio potrà essere fatto entro 10 minuti</w:t>
+              <w:t xml:space="preserve">Inserendo il proprio indirizzo </w:t>
+            </w:r>
+            <w:proofErr w:type="gramStart"/>
+            <w:r>
+              <w:t>email</w:t>
+            </w:r>
+            <w:proofErr w:type="gramEnd"/>
+            <w:r>
+              <w:t xml:space="preserve"> sarà possibile ricevere su di esso istruzioni per cambiare la password, il cambio potrà essere fatto entro 10 minuti</w:t>
             </w:r>
           </w:p>
         </w:tc>
@@ -5280,10 +5665,7 @@
           </w:tcPr>
           <w:p>
             <w:r>
-              <w:t xml:space="preserve"> </w:t>
-            </w:r>
-            <w:r>
-              <w:t>Registrando tutte le operazioni in un database si hanno gli strumenti per rilevare meglio eventuali errori</w:t>
+              <w:t xml:space="preserve"> Registrando tutte le operazioni in un database si hanno gli strumenti per rilevare meglio eventuali errori</w:t>
             </w:r>
           </w:p>
         </w:tc>
@@ -5325,10 +5707,7 @@
           </w:tcPr>
           <w:p>
             <w:r>
-              <w:t>Le singole lingue saranno organizzate in file e gestite associando ad ogni termine una parola in ogni lingua</w:t>
-            </w:r>
-            <w:r>
-              <w:t>. In questo modo è più facile aggiungerne una nuova</w:t>
+              <w:t>Le singole lingue saranno organizzate in file e gestite associando ad ogni termine una parola in ogni lingua. In questo modo è più facile aggiungerne una nuova</w:t>
             </w:r>
           </w:p>
         </w:tc>
@@ -5438,6 +5817,7 @@
       </w:tr>
     </w:tbl>
     <w:p/>
+    <w:p/>
     <w:p>
       <w:pPr>
         <w:pStyle w:val="Titolo2"/>
@@ -5451,25 +5831,14 @@
         <w:rPr>
           <w:color w:val="auto"/>
         </w:rPr>
+        <w:lastRenderedPageBreak/>
         <w:t>RNF</w:t>
       </w:r>
       <w:r>
         <w:rPr>
           <w:color w:val="auto"/>
         </w:rPr>
-        <w:t>7</w:t>
-      </w:r>
-      <w:r>
-        <w:rPr>
-          <w:color w:val="auto"/>
-        </w:rPr>
-        <w:t xml:space="preserve">. </w:t>
-      </w:r>
-      <w:r>
-        <w:rPr>
-          <w:color w:val="auto"/>
-        </w:rPr>
-        <w:t>Memorizzazione</w:t>
+        <w:t>7. Memorizzazione</w:t>
       </w:r>
       <w:bookmarkEnd w:id="22"/>
       <w:bookmarkEnd w:id="23"/>
@@ -5579,7 +5948,6 @@
         <w:rPr>
           <w:color w:val="auto"/>
         </w:rPr>
-        <w:lastRenderedPageBreak/>
         <w:t>RNF</w:t>
       </w:r>
       <w:r>
@@ -5670,31 +6038,13 @@
           </w:tcPr>
           <w:p>
             <w:r>
-              <w:t>I</w:t>
-            </w:r>
-            <w:r>
-              <w:t xml:space="preserve"> vari pulsanti e le schermate devono rendere </w:t>
-            </w:r>
-            <w:r>
-              <w:t>chiaro</w:t>
-            </w:r>
-            <w:r>
-              <w:t xml:space="preserve"> alla prima occhiata</w:t>
-            </w:r>
-            <w:r>
-              <w:t xml:space="preserve"> (</w:t>
-            </w:r>
-            <w:r>
-              <w:t>a un utente medio</w:t>
-            </w:r>
-            <w:r>
-              <w:t>)</w:t>
-            </w:r>
-            <w:r>
-              <w:t xml:space="preserve"> cosa fanno o cosa rappresentano</w:t>
-            </w:r>
-            <w:r>
-              <w:t xml:space="preserve"> </w:t>
+              <w:t>I vari pulsanti e le schermate devono rendere chiaro alla prima occhiata</w:t>
+            </w:r>
+            <w:r>
+              <w:t xml:space="preserve"> (a un utente medio)</w:t>
+            </w:r>
+            <w:r>
+              <w:t xml:space="preserve"> cosa fanno o cosa rappresentano </w:t>
             </w:r>
           </w:p>
         </w:tc>
@@ -5908,7 +6258,7 @@
         <w:t>L’utente che si logga dal sistema interno della biblioteca</w:t>
       </w:r>
       <w:r>
-        <w:t xml:space="preserve"> con credenziali di 1° o 2° livello</w:t>
+        <w:t xml:space="preserve"> di 1° o 2° livello</w:t>
       </w:r>
     </w:p>
     <w:p>
@@ -6026,8 +6376,17 @@
           <w:b/>
           <w:bCs/>
         </w:rPr>
-        <w:t>Servizio Email</w:t>
-      </w:r>
+        <w:t xml:space="preserve">Servizio </w:t>
+      </w:r>
+      <w:proofErr w:type="gramStart"/>
+      <w:r>
+        <w:rPr>
+          <w:b/>
+          <w:bCs/>
+        </w:rPr>
+        <w:t>Email</w:t>
+      </w:r>
+      <w:proofErr w:type="gramEnd"/>
       <w:r>
         <w:rPr>
           <w:b/>
@@ -6149,19 +6508,21 @@
       </w:pPr>
       <w:bookmarkStart w:id="28" w:name="_Toc120110543"/>
       <w:r>
-        <w:t>Diagramma di contesto</w:t>
-      </w:r>
-      <w:bookmarkEnd w:id="28"/>
-    </w:p>
-    <w:p>
-      <w:r>
         <w:rPr>
           <w:noProof/>
         </w:rPr>
         <w:drawing>
-          <wp:inline distT="0" distB="0" distL="0" distR="0" wp14:anchorId="5EA39308" wp14:editId="25951AF5">
-            <wp:extent cx="6120130" cy="5296968"/>
-            <wp:effectExtent l="0" t="0" r="0" b="0"/>
+          <wp:anchor distT="0" distB="0" distL="114300" distR="114300" simplePos="0" relativeHeight="251663360" behindDoc="0" locked="0" layoutInCell="1" allowOverlap="1" wp14:anchorId="5EA39308" wp14:editId="12C9C1F9">
+            <wp:simplePos x="0" y="0"/>
+            <wp:positionH relativeFrom="column">
+              <wp:posOffset>-514350</wp:posOffset>
+            </wp:positionH>
+            <wp:positionV relativeFrom="paragraph">
+              <wp:posOffset>220980</wp:posOffset>
+            </wp:positionV>
+            <wp:extent cx="7034530" cy="6088380"/>
+            <wp:effectExtent l="0" t="0" r="0" b="7620"/>
+            <wp:wrapTopAndBottom/>
             <wp:docPr id="6" name="Immagine 6"/>
             <wp:cNvGraphicFramePr>
               <a:graphicFrameLocks xmlns:a="http://schemas.openxmlformats.org/drawingml/2006/main" noChangeAspect="1"/>
@@ -6188,7 +6549,7 @@
                   <pic:spPr>
                     <a:xfrm>
                       <a:off x="0" y="0"/>
-                      <a:ext cx="6120130" cy="5296968"/>
+                      <a:ext cx="7034530" cy="6088380"/>
                     </a:xfrm>
                     <a:prstGeom prst="rect">
                       <a:avLst/>
@@ -6197,15 +6558,21 @@
                 </pic:pic>
               </a:graphicData>
             </a:graphic>
-          </wp:inline>
+            <wp14:sizeRelH relativeFrom="page">
+              <wp14:pctWidth>0</wp14:pctWidth>
+            </wp14:sizeRelH>
+            <wp14:sizeRelV relativeFrom="page">
+              <wp14:pctHeight>0</wp14:pctHeight>
+            </wp14:sizeRelV>
+          </wp:anchor>
         </w:drawing>
       </w:r>
-    </w:p>
-    <w:p>
-      <w:r>
-        <w:br w:type="page"/>
-      </w:r>
-    </w:p>
+      <w:r>
+        <w:t>Diagramma di contesto</w:t>
+      </w:r>
+      <w:bookmarkEnd w:id="28"/>
+    </w:p>
+    <w:p/>
     <w:p>
       <w:pPr>
         <w:pStyle w:val="Titolo1"/>
@@ -6510,12 +6877,14 @@
       <w:r>
         <w:t xml:space="preserve">il servizio </w:t>
       </w:r>
+      <w:proofErr w:type="gramStart"/>
       <w:r>
         <w:t>e</w:t>
       </w:r>
       <w:r>
         <w:t>mail</w:t>
       </w:r>
+      <w:proofErr w:type="gramEnd"/>
       <w:r>
         <w:t>.</w:t>
       </w:r>
@@ -6700,266 +7069,303 @@
       <w:pPr>
         <w:pStyle w:val="Titolo5"/>
       </w:pPr>
-      <w:r>
+    </w:p>
+    <w:p>
+      <w:pPr>
+        <w:pStyle w:val="Titolo5"/>
+      </w:pPr>
+      <w:r>
+        <w:t>Gestione personale biblioteca</w:t>
+      </w:r>
+    </w:p>
+    <w:p>
+      <w:r>
+        <w:t>Questa componente permette di visualizzare la lista degli account del Personale della Biblioteca, a questo punto si potrà di decidere di eliminare un account esistente o di crearne uno nuovo. La funzione di eliminazione prevede di selezionare un elemento della lista e di confermare con il tasto elimina. La funziona di creazione prevede la visualizzazione di un form con i campi nome, cognome, username, password e livello; si dovrà compilare i campi e confermare con il bottone dedicato e se non ci sono errori l’operazione andrà a buon fine. Le azioni di questa componente verranno mostrate e saranno usabili solo da account del Personale della Biblioteca di livello 1.</w:t>
+      </w:r>
+    </w:p>
+    <w:p>
+      <w:pPr>
+        <w:pStyle w:val="Titolo5"/>
+      </w:pPr>
+      <w:r>
+        <w:t>Visualizzazione libri</w:t>
+      </w:r>
+    </w:p>
+    <w:p>
+      <w:r>
+        <w:t>Come richiesto dal RF3</w:t>
+      </w:r>
+      <w:r>
+        <w:t>, RF3.1</w:t>
+      </w:r>
+      <w:r>
+        <w:t xml:space="preserve"> e </w:t>
+      </w:r>
+      <w:r>
+        <w:t>RF12</w:t>
+      </w:r>
+      <w:r>
+        <w:t xml:space="preserve"> questa componente permette al cliente e al personale della biblioteca di visualizzare una lista di libri, eventualmente filtrata, </w:t>
+      </w:r>
+      <w:r>
+        <w:t>e i loro dettagli</w:t>
+      </w:r>
+      <w:r>
+        <w:t>. I dati vengono presi dal database.</w:t>
+      </w:r>
+    </w:p>
+    <w:p>
+      <w:pPr>
+        <w:pStyle w:val="Titolo5"/>
+      </w:pPr>
+      <w:r>
+        <w:t>Visualizzazione noleggi</w:t>
+      </w:r>
+    </w:p>
+    <w:p>
+      <w:r>
+        <w:t xml:space="preserve">Come richiesto dal RF13 </w:t>
+      </w:r>
+      <w:r>
+        <w:t>questo componente</w:t>
+      </w:r>
+      <w:r>
+        <w:t xml:space="preserve"> visualizza</w:t>
+      </w:r>
+      <w:r>
+        <w:t xml:space="preserve"> i dati sui noleggi attivi </w:t>
+      </w:r>
+      <w:r>
+        <w:t>e mostra i dettagli dei libri coinvolti</w:t>
+      </w:r>
+      <w:r>
+        <w:t xml:space="preserve">. </w:t>
+      </w:r>
+      <w:r>
+        <w:t>I dati sono presi dal database</w:t>
+      </w:r>
+      <w:r>
+        <w:t xml:space="preserve">, ma </w:t>
+      </w:r>
+      <w:r>
+        <w:t>solo quelli relativi al cliente correntemente autenticato</w:t>
+      </w:r>
+      <w:r>
+        <w:t>.</w:t>
+      </w:r>
+    </w:p>
+    <w:p>
+      <w:pPr>
+        <w:pStyle w:val="Titolo5"/>
+      </w:pPr>
+      <w:r>
+        <w:t>Gestione impostazioni</w:t>
+      </w:r>
+    </w:p>
+    <w:p>
+      <w:r>
+        <w:t>Come richiesto dalle RF15</w:t>
+      </w:r>
+      <w:r>
+        <w:t>, RF</w:t>
+      </w:r>
+      <w:r>
+        <w:t>15.1</w:t>
+      </w:r>
+      <w:r>
+        <w:t>, RF</w:t>
+      </w:r>
+      <w:r>
+        <w:t>15.2</w:t>
+      </w:r>
+      <w:r>
+        <w:t xml:space="preserve"> e RF</w:t>
+      </w:r>
+      <w:r>
+        <w:t>15.4</w:t>
+      </w:r>
+      <w:r>
+        <w:t xml:space="preserve"> questo componente si occupa di gestire le impostazioni relative all</w:t>
+      </w:r>
+      <w:r>
+        <w:t>’account del cliente</w:t>
+      </w:r>
+      <w:r>
+        <w:t xml:space="preserve">. </w:t>
+      </w:r>
+      <w:r>
+        <w:t xml:space="preserve">Il cambio di residenza viene fatto direttamente dalla componente gestendo i dati </w:t>
+      </w:r>
+      <w:r>
+        <w:t>immessi dall’utente salvandoli del database. Il cambio password</w:t>
+      </w:r>
+      <w:r>
+        <w:t xml:space="preserve"> </w:t>
+      </w:r>
+      <w:r>
+        <w:t xml:space="preserve">e il metodo di autenticazione </w:t>
+      </w:r>
+      <w:r>
+        <w:t>v</w:t>
+      </w:r>
+      <w:r>
+        <w:t xml:space="preserve">engono </w:t>
+      </w:r>
+      <w:r>
+        <w:t>gestit</w:t>
+      </w:r>
+      <w:r>
+        <w:t>i</w:t>
+      </w:r>
+      <w:r>
+        <w:t xml:space="preserve"> solo come immissione</w:t>
+      </w:r>
+      <w:r>
+        <w:t xml:space="preserve">, viene verificata la correttezza formale, ma poi il cambio vero e proprio viene gestito nel componente </w:t>
+      </w:r>
+      <w:r>
+        <w:t>“gestione credenziali applicazione mobile”</w:t>
+      </w:r>
+      <w:r>
+        <w:t>.</w:t>
+      </w:r>
+    </w:p>
+    <w:p>
+      <w:pPr>
+        <w:pStyle w:val="Titolo5"/>
+      </w:pPr>
+      <w:r>
+        <w:t xml:space="preserve">Servizio </w:t>
+      </w:r>
+      <w:proofErr w:type="gramStart"/>
+      <w:r>
+        <w:t>email</w:t>
+      </w:r>
+      <w:proofErr w:type="gramEnd"/>
+    </w:p>
+    <w:p>
+      <w:r>
+        <w:t>Il componente si occupa di gestire le mail da inviare</w:t>
+      </w:r>
+      <w:r>
+        <w:t>. Così da rendere più semplice e immediato l’uso da parte del sistema.</w:t>
+      </w:r>
+    </w:p>
+    <w:p>
+      <w:pPr>
+        <w:pStyle w:val="Titolo5"/>
+      </w:pPr>
+      <w:r>
+        <w:t>Gestione recuper</w:t>
+      </w:r>
+      <w:r>
+        <w:t>o</w:t>
+      </w:r>
+      <w:r>
+        <w:t xml:space="preserve"> password</w:t>
+      </w:r>
+    </w:p>
+    <w:p>
+      <w:r>
+        <w:t xml:space="preserve">Questa </w:t>
+      </w:r>
+      <w:r>
+        <w:t>componente si occupa di generare un token temporaneo per permettere al cliente di reimpostare la password nel caso se la sia dimenticata</w:t>
+      </w:r>
+      <w:r>
+        <w:t xml:space="preserve">. Previo inserimento dell’indirizzo </w:t>
+      </w:r>
+      <w:proofErr w:type="gramStart"/>
+      <w:r>
+        <w:t>email</w:t>
+      </w:r>
+      <w:proofErr w:type="gramEnd"/>
+      <w:r>
+        <w:t xml:space="preserve"> del cliente, viene inviata una email che contiene un link </w:t>
+      </w:r>
+      <w:r>
+        <w:t>effettuare il cambio, il quale poi viene gestito dal componente “gestione credenziali applicazione mobile”.</w:t>
+      </w:r>
+      <w:r>
+        <w:t xml:space="preserve"> Il token ha una valenza di </w:t>
+      </w:r>
+      <w:proofErr w:type="gramStart"/>
+      <w:r>
+        <w:t>10</w:t>
+      </w:r>
+      <w:proofErr w:type="gramEnd"/>
+      <w:r>
+        <w:t xml:space="preserve"> minuti</w:t>
+      </w:r>
+      <w:r>
+        <w:t>,</w:t>
+      </w:r>
+      <w:r>
+        <w:t xml:space="preserve"> viene salvato</w:t>
+      </w:r>
+      <w:r>
+        <w:t xml:space="preserve"> nel database e vale solo per </w:t>
+      </w:r>
+      <w:r>
+        <w:t>la mail inserita.</w:t>
+      </w:r>
+    </w:p>
+    <w:p>
+      <w:pPr>
+        <w:pStyle w:val="Titolo5"/>
+      </w:pPr>
+      <w:r>
+        <w:t>Registrazione cliente da mobile</w:t>
+      </w:r>
+    </w:p>
+    <w:p>
+      <w:r>
+        <w:t>Come richiesto dal RF8 questo componente di occupa di gestire la registrazione di un cliente non autenticato</w:t>
+      </w:r>
+      <w:r>
+        <w:t xml:space="preserve">. </w:t>
+      </w:r>
+      <w:r>
+        <w:t xml:space="preserve">La componente riceve i dati del cliente, ne verifica la correttezza formale, verifica che non ci sia </w:t>
+      </w:r>
+      <w:r>
+        <w:t xml:space="preserve">un account già associato alla mail e poi </w:t>
+      </w:r>
+      <w:r>
+        <w:t>registra i dati nel database</w:t>
+      </w:r>
+      <w:r>
+        <w:t xml:space="preserve"> con una password temporanea</w:t>
+      </w:r>
+      <w:r>
+        <w:t xml:space="preserve"> generata dal sistema</w:t>
+      </w:r>
+      <w:r>
+        <w:t>.</w:t>
+      </w:r>
+    </w:p>
+    <w:p>
+      <w:pPr>
+        <w:pStyle w:val="Titolo2"/>
+      </w:pPr>
+      <w:bookmarkStart w:id="31" w:name="_Toc120110546"/>
+      <w:r>
+        <w:rPr>
+          <w:noProof/>
+        </w:rPr>
         <w:lastRenderedPageBreak/>
-        <w:t>Visualizzazione libri</w:t>
-      </w:r>
-    </w:p>
-    <w:p>
-      <w:r>
-        <w:t>Come richiesto dal RF3</w:t>
-      </w:r>
-      <w:r>
-        <w:t>, RF3.1</w:t>
-      </w:r>
-      <w:r>
-        <w:t xml:space="preserve"> e </w:t>
-      </w:r>
-      <w:r>
-        <w:t>RF12</w:t>
-      </w:r>
-      <w:r>
-        <w:t xml:space="preserve"> questa componente permette al cliente e al personale della biblioteca di visualizzare una lista di libri, eventualmente filtrata, </w:t>
-      </w:r>
-      <w:r>
-        <w:t>e i loro dettagli</w:t>
-      </w:r>
-      <w:r>
-        <w:t>. I dati vengono presi dal database.</w:t>
-      </w:r>
-    </w:p>
-    <w:p>
-      <w:pPr>
-        <w:pStyle w:val="Titolo5"/>
-      </w:pPr>
-      <w:r>
-        <w:t>Visualizzazione noleggi</w:t>
-      </w:r>
-    </w:p>
-    <w:p>
-      <w:r>
-        <w:t xml:space="preserve">Come richiesto dal RF13 </w:t>
-      </w:r>
-      <w:r>
-        <w:t>questo componente</w:t>
-      </w:r>
-      <w:r>
-        <w:t xml:space="preserve"> visualizza</w:t>
-      </w:r>
-      <w:r>
-        <w:t xml:space="preserve"> i dati sui noleggi attivi </w:t>
-      </w:r>
-      <w:r>
-        <w:t>e mostra i dettagli dei libri coinvolti</w:t>
-      </w:r>
-      <w:r>
-        <w:t xml:space="preserve">. </w:t>
-      </w:r>
-      <w:r>
-        <w:t>I dati sono presi dal database</w:t>
-      </w:r>
-      <w:r>
-        <w:t xml:space="preserve">, ma </w:t>
-      </w:r>
-      <w:r>
-        <w:t>solo quelli relativi al cliente correntemente autenticato</w:t>
-      </w:r>
-      <w:r>
-        <w:t>.</w:t>
-      </w:r>
-    </w:p>
-    <w:p>
-      <w:pPr>
-        <w:pStyle w:val="Titolo5"/>
-      </w:pPr>
-      <w:r>
-        <w:t>Gestione impostazioni</w:t>
-      </w:r>
-    </w:p>
-    <w:p>
-      <w:r>
-        <w:t>Come richiesto dalle RF15</w:t>
-      </w:r>
-      <w:r>
-        <w:t>, RF</w:t>
-      </w:r>
-      <w:r>
-        <w:t>15.1</w:t>
-      </w:r>
-      <w:r>
-        <w:t>, RF</w:t>
-      </w:r>
-      <w:r>
-        <w:t>15.2</w:t>
-      </w:r>
-      <w:r>
-        <w:t xml:space="preserve"> e RF</w:t>
-      </w:r>
-      <w:r>
-        <w:t>15.4</w:t>
-      </w:r>
-      <w:r>
-        <w:t xml:space="preserve"> questo componente si occupa di gestire le impostazioni relative all</w:t>
-      </w:r>
-      <w:r>
-        <w:t>’account del cliente</w:t>
-      </w:r>
-      <w:r>
-        <w:t xml:space="preserve">. </w:t>
-      </w:r>
-      <w:r>
-        <w:t xml:space="preserve">Il cambio di residenza viene fatto direttamente dalla componente gestendo i dati </w:t>
-      </w:r>
-      <w:r>
-        <w:t>immessi dall’utente salvandoli del database. Il cambio password</w:t>
-      </w:r>
-      <w:r>
-        <w:t xml:space="preserve"> </w:t>
-      </w:r>
-      <w:r>
-        <w:t xml:space="preserve">e il metodo di autenticazione </w:t>
-      </w:r>
-      <w:r>
-        <w:t>v</w:t>
-      </w:r>
-      <w:r>
-        <w:t xml:space="preserve">engono </w:t>
-      </w:r>
-      <w:r>
-        <w:t>gestit</w:t>
-      </w:r>
-      <w:r>
-        <w:t>i</w:t>
-      </w:r>
-      <w:r>
-        <w:t xml:space="preserve"> solo come immissione</w:t>
-      </w:r>
-      <w:r>
-        <w:t xml:space="preserve">, viene verificata la correttezza formale, ma poi il cambio vero e proprio viene gestito nel componente </w:t>
-      </w:r>
-      <w:r>
-        <w:t>“gestione credenziali applicazione mobile”</w:t>
-      </w:r>
-      <w:r>
-        <w:t>.</w:t>
-      </w:r>
-    </w:p>
-    <w:p>
-      <w:pPr>
-        <w:pStyle w:val="Titolo5"/>
-      </w:pPr>
-      <w:r>
-        <w:t>Servizio email</w:t>
-      </w:r>
-    </w:p>
-    <w:p>
-      <w:r>
-        <w:t>Il componente si occupa di gestire le mail da inviare</w:t>
-      </w:r>
-      <w:r>
-        <w:t>. Così da rendere più semplice e immediato l’uso da parte del sistema.</w:t>
-      </w:r>
-    </w:p>
-    <w:p>
-      <w:pPr>
-        <w:pStyle w:val="Titolo5"/>
-      </w:pPr>
-      <w:r>
-        <w:t>Gestione recuper</w:t>
-      </w:r>
-      <w:r>
-        <w:t>o</w:t>
-      </w:r>
-      <w:r>
-        <w:t xml:space="preserve"> password</w:t>
-      </w:r>
-    </w:p>
-    <w:p>
-      <w:r>
-        <w:t xml:space="preserve">Questa </w:t>
-      </w:r>
-      <w:r>
-        <w:t>componente si occupa di generare un token temporaneo per permettere al cliente di reimpostare la password nel caso se la sia dimenticata</w:t>
-      </w:r>
-      <w:r>
-        <w:t xml:space="preserve">. Previo inserimento dell’indirizzo email del cliente, viene inviata una email che contiene un link </w:t>
-      </w:r>
-      <w:r>
-        <w:t xml:space="preserve">effettuare il cambio, il quale poi viene gestito dal componente </w:t>
-      </w:r>
-      <w:r>
-        <w:t>“gestione credenziali applicazione mobile”.</w:t>
-      </w:r>
-      <w:r>
-        <w:t xml:space="preserve"> Il token ha una valenza di 10 minuti</w:t>
-      </w:r>
-      <w:r>
-        <w:t>,</w:t>
-      </w:r>
-      <w:r>
-        <w:t xml:space="preserve"> viene salvato</w:t>
-      </w:r>
-      <w:r>
-        <w:t xml:space="preserve"> nel database e vale solo per </w:t>
-      </w:r>
-      <w:r>
-        <w:t>la mail inserita.</w:t>
-      </w:r>
-    </w:p>
-    <w:p>
-      <w:pPr>
-        <w:pStyle w:val="Titolo5"/>
-      </w:pPr>
-      <w:r>
-        <w:t>Registrazione cliente da mobile</w:t>
-      </w:r>
-    </w:p>
-    <w:p>
-      <w:r>
-        <w:t>Come richiesto dal RF8 questo componente di occupa di gestire la registrazione di un cliente non autenticato</w:t>
-      </w:r>
-      <w:r>
-        <w:t xml:space="preserve">. </w:t>
-      </w:r>
-      <w:r>
-        <w:t xml:space="preserve">La componente riceve i dati del cliente, ne verifica la correttezza formale, verifica che non ci sia </w:t>
-      </w:r>
-      <w:r>
-        <w:t xml:space="preserve">un account già associato alla mail e poi </w:t>
-      </w:r>
-      <w:r>
-        <w:t>registra i dati nel database</w:t>
-      </w:r>
-      <w:r>
-        <w:t xml:space="preserve"> con una password temporanea</w:t>
-      </w:r>
-      <w:r>
-        <w:t xml:space="preserve"> generata dal sistema</w:t>
-      </w:r>
-      <w:r>
-        <w:t>.</w:t>
-      </w:r>
-    </w:p>
-    <w:p>
-      <w:pPr>
-        <w:pStyle w:val="Titolo2"/>
-      </w:pPr>
-      <w:bookmarkStart w:id="31" w:name="_Toc120110546"/>
-      <w:r>
-        <w:lastRenderedPageBreak/>
-        <w:t>Diagramma dei componenti</w:t>
-      </w:r>
-      <w:bookmarkEnd w:id="31"/>
-    </w:p>
-    <w:p>
-      <w:r>
-        <w:rPr>
-          <w:noProof/>
-        </w:rPr>
         <w:drawing>
-          <wp:inline distT="0" distB="0" distL="0" distR="0" wp14:anchorId="0B4CFD5D" wp14:editId="2B89862D">
-            <wp:extent cx="6120130" cy="5316220"/>
+          <wp:anchor distT="0" distB="0" distL="114300" distR="114300" simplePos="0" relativeHeight="251662336" behindDoc="0" locked="0" layoutInCell="1" allowOverlap="1" wp14:anchorId="0B4CFD5D" wp14:editId="4B41A20E">
+            <wp:simplePos x="0" y="0"/>
+            <wp:positionH relativeFrom="margin">
+              <wp:posOffset>-629920</wp:posOffset>
+            </wp:positionH>
+            <wp:positionV relativeFrom="paragraph">
+              <wp:posOffset>220345</wp:posOffset>
+            </wp:positionV>
+            <wp:extent cx="7355840" cy="6918960"/>
             <wp:effectExtent l="0" t="0" r="0" b="0"/>
+            <wp:wrapTopAndBottom/>
             <wp:docPr id="7" name="Immagine 7"/>
             <wp:cNvGraphicFramePr>
               <a:graphicFrameLocks xmlns:a="http://schemas.openxmlformats.org/drawingml/2006/main" noChangeAspect="1"/>
@@ -6986,7 +7392,7 @@
                   <pic:spPr>
                     <a:xfrm>
                       <a:off x="0" y="0"/>
-                      <a:ext cx="6120130" cy="5316220"/>
+                      <a:ext cx="7355840" cy="6918960"/>
                     </a:xfrm>
                     <a:prstGeom prst="rect">
                       <a:avLst/>
@@ -6995,10 +7401,21 @@
                 </pic:pic>
               </a:graphicData>
             </a:graphic>
-          </wp:inline>
+            <wp14:sizeRelH relativeFrom="margin">
+              <wp14:pctWidth>0</wp14:pctWidth>
+            </wp14:sizeRelH>
+            <wp14:sizeRelV relativeFrom="margin">
+              <wp14:pctHeight>0</wp14:pctHeight>
+            </wp14:sizeRelV>
+          </wp:anchor>
         </w:drawing>
       </w:r>
-    </w:p>
+      <w:r>
+        <w:t>Diagramma dei componenti</w:t>
+      </w:r>
+      <w:bookmarkEnd w:id="31"/>
+    </w:p>
+    <w:p/>
     <w:p>
       <w:r>
         <w:br w:type="page"/>
@@ -7122,6 +7539,27 @@
       </w:pPr>
       <w:r>
         <w:t>È stato necessario aggiungere un requisito funzionale per recuperare l’accesso in caso di dimenticanza</w:t>
+      </w:r>
+    </w:p>
+    <w:p>
+      <w:pPr>
+        <w:pStyle w:val="Paragrafoelenco"/>
+        <w:numPr>
+          <w:ilvl w:val="0"/>
+          <w:numId w:val="31"/>
+        </w:numPr>
+      </w:pPr>
+      <w:r>
+        <w:t>Aggiunti i requisiti funzionali per permettere al Personale della biblioteca di livello 1 di creare, visualizzare e</w:t>
+      </w:r>
+      <w:r>
+        <w:t>d</w:t>
+      </w:r>
+      <w:r>
+        <w:t xml:space="preserve"> eliminare account del Personale della </w:t>
+      </w:r>
+      <w:r>
+        <w:t>Biblioteca</w:t>
       </w:r>
     </w:p>
     <w:p/>
@@ -7440,6 +7878,92 @@
     </w:lvl>
   </w:abstractNum>
   <w:abstractNum w:abstractNumId="2" w15:restartNumberingAfterBreak="0">
+    <w:nsid w:val="09356FD5"/>
+    <w:multiLevelType w:val="hybridMultilevel"/>
+    <w:tmpl w:val="D58E2260"/>
+    <w:lvl w:ilvl="0" w:tplc="FFFFFFFF">
+      <w:start w:val="1"/>
+      <w:numFmt w:val="decimal"/>
+      <w:lvlText w:val="%1."/>
+      <w:lvlJc w:val="left"/>
+      <w:pPr>
+        <w:ind w:left="1440" w:hanging="360"/>
+      </w:pPr>
+    </w:lvl>
+    <w:lvl w:ilvl="1" w:tplc="FFFFFFFF" w:tentative="1">
+      <w:start w:val="1"/>
+      <w:numFmt w:val="lowerLetter"/>
+      <w:lvlText w:val="%2."/>
+      <w:lvlJc w:val="left"/>
+      <w:pPr>
+        <w:ind w:left="2160" w:hanging="360"/>
+      </w:pPr>
+    </w:lvl>
+    <w:lvl w:ilvl="2" w:tplc="FFFFFFFF" w:tentative="1">
+      <w:start w:val="1"/>
+      <w:numFmt w:val="lowerRoman"/>
+      <w:lvlText w:val="%3."/>
+      <w:lvlJc w:val="right"/>
+      <w:pPr>
+        <w:ind w:left="2880" w:hanging="180"/>
+      </w:pPr>
+    </w:lvl>
+    <w:lvl w:ilvl="3" w:tplc="FFFFFFFF" w:tentative="1">
+      <w:start w:val="1"/>
+      <w:numFmt w:val="decimal"/>
+      <w:lvlText w:val="%4."/>
+      <w:lvlJc w:val="left"/>
+      <w:pPr>
+        <w:ind w:left="3600" w:hanging="360"/>
+      </w:pPr>
+    </w:lvl>
+    <w:lvl w:ilvl="4" w:tplc="FFFFFFFF" w:tentative="1">
+      <w:start w:val="1"/>
+      <w:numFmt w:val="lowerLetter"/>
+      <w:lvlText w:val="%5."/>
+      <w:lvlJc w:val="left"/>
+      <w:pPr>
+        <w:ind w:left="4320" w:hanging="360"/>
+      </w:pPr>
+    </w:lvl>
+    <w:lvl w:ilvl="5" w:tplc="FFFFFFFF" w:tentative="1">
+      <w:start w:val="1"/>
+      <w:numFmt w:val="lowerRoman"/>
+      <w:lvlText w:val="%6."/>
+      <w:lvlJc w:val="right"/>
+      <w:pPr>
+        <w:ind w:left="5040" w:hanging="180"/>
+      </w:pPr>
+    </w:lvl>
+    <w:lvl w:ilvl="6" w:tplc="FFFFFFFF" w:tentative="1">
+      <w:start w:val="1"/>
+      <w:numFmt w:val="decimal"/>
+      <w:lvlText w:val="%7."/>
+      <w:lvlJc w:val="left"/>
+      <w:pPr>
+        <w:ind w:left="5760" w:hanging="360"/>
+      </w:pPr>
+    </w:lvl>
+    <w:lvl w:ilvl="7" w:tplc="FFFFFFFF" w:tentative="1">
+      <w:start w:val="1"/>
+      <w:numFmt w:val="lowerLetter"/>
+      <w:lvlText w:val="%8."/>
+      <w:lvlJc w:val="left"/>
+      <w:pPr>
+        <w:ind w:left="6480" w:hanging="360"/>
+      </w:pPr>
+    </w:lvl>
+    <w:lvl w:ilvl="8" w:tplc="FFFFFFFF" w:tentative="1">
+      <w:start w:val="1"/>
+      <w:numFmt w:val="lowerRoman"/>
+      <w:lvlText w:val="%9."/>
+      <w:lvlJc w:val="right"/>
+      <w:pPr>
+        <w:ind w:left="7200" w:hanging="180"/>
+      </w:pPr>
+    </w:lvl>
+  </w:abstractNum>
+  <w:abstractNum w:abstractNumId="3" w15:restartNumberingAfterBreak="0">
     <w:nsid w:val="115A598B"/>
     <w:multiLevelType w:val="hybridMultilevel"/>
     <w:tmpl w:val="893C23A4"/>
@@ -7525,7 +8049,7 @@
       </w:pPr>
     </w:lvl>
   </w:abstractNum>
-  <w:abstractNum w:abstractNumId="3" w15:restartNumberingAfterBreak="0">
+  <w:abstractNum w:abstractNumId="4" w15:restartNumberingAfterBreak="0">
     <w:nsid w:val="1619016F"/>
     <w:multiLevelType w:val="hybridMultilevel"/>
     <w:tmpl w:val="D94254F4"/>
@@ -7611,7 +8135,93 @@
       </w:pPr>
     </w:lvl>
   </w:abstractNum>
-  <w:abstractNum w:abstractNumId="4" w15:restartNumberingAfterBreak="0">
+  <w:abstractNum w:abstractNumId="5" w15:restartNumberingAfterBreak="0">
+    <w:nsid w:val="19731365"/>
+    <w:multiLevelType w:val="hybridMultilevel"/>
+    <w:tmpl w:val="D58E2260"/>
+    <w:lvl w:ilvl="0" w:tplc="FFFFFFFF">
+      <w:start w:val="1"/>
+      <w:numFmt w:val="decimal"/>
+      <w:lvlText w:val="%1."/>
+      <w:lvlJc w:val="left"/>
+      <w:pPr>
+        <w:ind w:left="1440" w:hanging="360"/>
+      </w:pPr>
+    </w:lvl>
+    <w:lvl w:ilvl="1" w:tplc="FFFFFFFF" w:tentative="1">
+      <w:start w:val="1"/>
+      <w:numFmt w:val="lowerLetter"/>
+      <w:lvlText w:val="%2."/>
+      <w:lvlJc w:val="left"/>
+      <w:pPr>
+        <w:ind w:left="2160" w:hanging="360"/>
+      </w:pPr>
+    </w:lvl>
+    <w:lvl w:ilvl="2" w:tplc="FFFFFFFF" w:tentative="1">
+      <w:start w:val="1"/>
+      <w:numFmt w:val="lowerRoman"/>
+      <w:lvlText w:val="%3."/>
+      <w:lvlJc w:val="right"/>
+      <w:pPr>
+        <w:ind w:left="2880" w:hanging="180"/>
+      </w:pPr>
+    </w:lvl>
+    <w:lvl w:ilvl="3" w:tplc="FFFFFFFF" w:tentative="1">
+      <w:start w:val="1"/>
+      <w:numFmt w:val="decimal"/>
+      <w:lvlText w:val="%4."/>
+      <w:lvlJc w:val="left"/>
+      <w:pPr>
+        <w:ind w:left="3600" w:hanging="360"/>
+      </w:pPr>
+    </w:lvl>
+    <w:lvl w:ilvl="4" w:tplc="FFFFFFFF" w:tentative="1">
+      <w:start w:val="1"/>
+      <w:numFmt w:val="lowerLetter"/>
+      <w:lvlText w:val="%5."/>
+      <w:lvlJc w:val="left"/>
+      <w:pPr>
+        <w:ind w:left="4320" w:hanging="360"/>
+      </w:pPr>
+    </w:lvl>
+    <w:lvl w:ilvl="5" w:tplc="FFFFFFFF" w:tentative="1">
+      <w:start w:val="1"/>
+      <w:numFmt w:val="lowerRoman"/>
+      <w:lvlText w:val="%6."/>
+      <w:lvlJc w:val="right"/>
+      <w:pPr>
+        <w:ind w:left="5040" w:hanging="180"/>
+      </w:pPr>
+    </w:lvl>
+    <w:lvl w:ilvl="6" w:tplc="FFFFFFFF" w:tentative="1">
+      <w:start w:val="1"/>
+      <w:numFmt w:val="decimal"/>
+      <w:lvlText w:val="%7."/>
+      <w:lvlJc w:val="left"/>
+      <w:pPr>
+        <w:ind w:left="5760" w:hanging="360"/>
+      </w:pPr>
+    </w:lvl>
+    <w:lvl w:ilvl="7" w:tplc="FFFFFFFF" w:tentative="1">
+      <w:start w:val="1"/>
+      <w:numFmt w:val="lowerLetter"/>
+      <w:lvlText w:val="%8."/>
+      <w:lvlJc w:val="left"/>
+      <w:pPr>
+        <w:ind w:left="6480" w:hanging="360"/>
+      </w:pPr>
+    </w:lvl>
+    <w:lvl w:ilvl="8" w:tplc="FFFFFFFF" w:tentative="1">
+      <w:start w:val="1"/>
+      <w:numFmt w:val="lowerRoman"/>
+      <w:lvlText w:val="%9."/>
+      <w:lvlJc w:val="right"/>
+      <w:pPr>
+        <w:ind w:left="7200" w:hanging="180"/>
+      </w:pPr>
+    </w:lvl>
+  </w:abstractNum>
+  <w:abstractNum w:abstractNumId="6" w15:restartNumberingAfterBreak="0">
     <w:nsid w:val="198B11CA"/>
     <w:multiLevelType w:val="hybridMultilevel"/>
     <w:tmpl w:val="2BC47832"/>
@@ -7697,7 +8307,7 @@
       </w:pPr>
     </w:lvl>
   </w:abstractNum>
-  <w:abstractNum w:abstractNumId="5" w15:restartNumberingAfterBreak="0">
+  <w:abstractNum w:abstractNumId="7" w15:restartNumberingAfterBreak="0">
     <w:nsid w:val="1AFF5DE6"/>
     <w:multiLevelType w:val="hybridMultilevel"/>
     <w:tmpl w:val="FFCA8254"/>
@@ -7810,7 +8420,7 @@
       </w:rPr>
     </w:lvl>
   </w:abstractNum>
-  <w:abstractNum w:abstractNumId="6" w15:restartNumberingAfterBreak="0">
+  <w:abstractNum w:abstractNumId="8" w15:restartNumberingAfterBreak="0">
     <w:nsid w:val="28E33E9D"/>
     <w:multiLevelType w:val="hybridMultilevel"/>
     <w:tmpl w:val="A772706E"/>
@@ -7896,7 +8506,7 @@
       </w:pPr>
     </w:lvl>
   </w:abstractNum>
-  <w:abstractNum w:abstractNumId="7" w15:restartNumberingAfterBreak="0">
+  <w:abstractNum w:abstractNumId="9" w15:restartNumberingAfterBreak="0">
     <w:nsid w:val="2B187E0E"/>
     <w:multiLevelType w:val="hybridMultilevel"/>
     <w:tmpl w:val="63CADA0E"/>
@@ -7982,7 +8592,7 @@
       </w:pPr>
     </w:lvl>
   </w:abstractNum>
-  <w:abstractNum w:abstractNumId="8" w15:restartNumberingAfterBreak="0">
+  <w:abstractNum w:abstractNumId="10" w15:restartNumberingAfterBreak="0">
     <w:nsid w:val="2E165092"/>
     <w:multiLevelType w:val="hybridMultilevel"/>
     <w:tmpl w:val="2A00CBF4"/>
@@ -8068,7 +8678,7 @@
       </w:pPr>
     </w:lvl>
   </w:abstractNum>
-  <w:abstractNum w:abstractNumId="9" w15:restartNumberingAfterBreak="0">
+  <w:abstractNum w:abstractNumId="11" w15:restartNumberingAfterBreak="0">
     <w:nsid w:val="2E220DE4"/>
     <w:multiLevelType w:val="hybridMultilevel"/>
     <w:tmpl w:val="D94254F4"/>
@@ -8154,7 +8764,7 @@
       </w:pPr>
     </w:lvl>
   </w:abstractNum>
-  <w:abstractNum w:abstractNumId="10" w15:restartNumberingAfterBreak="0">
+  <w:abstractNum w:abstractNumId="12" w15:restartNumberingAfterBreak="0">
     <w:nsid w:val="2FAF189C"/>
     <w:multiLevelType w:val="hybridMultilevel"/>
     <w:tmpl w:val="DD9412C0"/>
@@ -8240,7 +8850,7 @@
       </w:pPr>
     </w:lvl>
   </w:abstractNum>
-  <w:abstractNum w:abstractNumId="11" w15:restartNumberingAfterBreak="0">
+  <w:abstractNum w:abstractNumId="13" w15:restartNumberingAfterBreak="0">
     <w:nsid w:val="33E50AC3"/>
     <w:multiLevelType w:val="hybridMultilevel"/>
     <w:tmpl w:val="2BC47832"/>
@@ -8326,7 +8936,7 @@
       </w:pPr>
     </w:lvl>
   </w:abstractNum>
-  <w:abstractNum w:abstractNumId="12" w15:restartNumberingAfterBreak="0">
+  <w:abstractNum w:abstractNumId="14" w15:restartNumberingAfterBreak="0">
     <w:nsid w:val="349C01F9"/>
     <w:multiLevelType w:val="hybridMultilevel"/>
     <w:tmpl w:val="A58C9E8A"/>
@@ -8412,7 +9022,7 @@
       </w:pPr>
     </w:lvl>
   </w:abstractNum>
-  <w:abstractNum w:abstractNumId="13" w15:restartNumberingAfterBreak="0">
+  <w:abstractNum w:abstractNumId="15" w15:restartNumberingAfterBreak="0">
     <w:nsid w:val="3CAA0000"/>
     <w:multiLevelType w:val="hybridMultilevel"/>
     <w:tmpl w:val="263E7290"/>
@@ -8498,7 +9108,7 @@
       </w:pPr>
     </w:lvl>
   </w:abstractNum>
-  <w:abstractNum w:abstractNumId="14" w15:restartNumberingAfterBreak="0">
+  <w:abstractNum w:abstractNumId="16" w15:restartNumberingAfterBreak="0">
     <w:nsid w:val="42060FCA"/>
     <w:multiLevelType w:val="hybridMultilevel"/>
     <w:tmpl w:val="547A3014"/>
@@ -8584,7 +9194,7 @@
       </w:pPr>
     </w:lvl>
   </w:abstractNum>
-  <w:abstractNum w:abstractNumId="15" w15:restartNumberingAfterBreak="0">
+  <w:abstractNum w:abstractNumId="17" w15:restartNumberingAfterBreak="0">
     <w:nsid w:val="42CD0544"/>
     <w:multiLevelType w:val="hybridMultilevel"/>
     <w:tmpl w:val="D7FC6174"/>
@@ -8697,7 +9307,7 @@
       </w:rPr>
     </w:lvl>
   </w:abstractNum>
-  <w:abstractNum w:abstractNumId="16" w15:restartNumberingAfterBreak="0">
+  <w:abstractNum w:abstractNumId="18" w15:restartNumberingAfterBreak="0">
     <w:nsid w:val="483F5226"/>
     <w:multiLevelType w:val="hybridMultilevel"/>
     <w:tmpl w:val="7890C888"/>
@@ -8783,7 +9393,7 @@
       </w:pPr>
     </w:lvl>
   </w:abstractNum>
-  <w:abstractNum w:abstractNumId="17" w15:restartNumberingAfterBreak="0">
+  <w:abstractNum w:abstractNumId="19" w15:restartNumberingAfterBreak="0">
     <w:nsid w:val="4EF70DFF"/>
     <w:multiLevelType w:val="hybridMultilevel"/>
     <w:tmpl w:val="61CC5920"/>
@@ -8896,7 +9506,7 @@
       </w:rPr>
     </w:lvl>
   </w:abstractNum>
-  <w:abstractNum w:abstractNumId="18" w15:restartNumberingAfterBreak="0">
+  <w:abstractNum w:abstractNumId="20" w15:restartNumberingAfterBreak="0">
     <w:nsid w:val="524E2F3D"/>
     <w:multiLevelType w:val="hybridMultilevel"/>
     <w:tmpl w:val="EFBCA5E2"/>
@@ -8982,7 +9592,7 @@
       </w:pPr>
     </w:lvl>
   </w:abstractNum>
-  <w:abstractNum w:abstractNumId="19" w15:restartNumberingAfterBreak="0">
+  <w:abstractNum w:abstractNumId="21" w15:restartNumberingAfterBreak="0">
     <w:nsid w:val="59D92DA3"/>
     <w:multiLevelType w:val="hybridMultilevel"/>
     <w:tmpl w:val="D2DCEC22"/>
@@ -9068,7 +9678,7 @@
       </w:pPr>
     </w:lvl>
   </w:abstractNum>
-  <w:abstractNum w:abstractNumId="20" w15:restartNumberingAfterBreak="0">
+  <w:abstractNum w:abstractNumId="22" w15:restartNumberingAfterBreak="0">
     <w:nsid w:val="5A536CF9"/>
     <w:multiLevelType w:val="hybridMultilevel"/>
     <w:tmpl w:val="B95CB302"/>
@@ -9154,7 +9764,7 @@
       </w:pPr>
     </w:lvl>
   </w:abstractNum>
-  <w:abstractNum w:abstractNumId="21" w15:restartNumberingAfterBreak="0">
+  <w:abstractNum w:abstractNumId="23" w15:restartNumberingAfterBreak="0">
     <w:nsid w:val="5A605553"/>
     <w:multiLevelType w:val="hybridMultilevel"/>
     <w:tmpl w:val="2E0C0F50"/>
@@ -9240,7 +9850,7 @@
       </w:pPr>
     </w:lvl>
   </w:abstractNum>
-  <w:abstractNum w:abstractNumId="22" w15:restartNumberingAfterBreak="0">
+  <w:abstractNum w:abstractNumId="24" w15:restartNumberingAfterBreak="0">
     <w:nsid w:val="5C7418E7"/>
     <w:multiLevelType w:val="hybridMultilevel"/>
     <w:tmpl w:val="0CAC6970"/>
@@ -9326,7 +9936,7 @@
       </w:pPr>
     </w:lvl>
   </w:abstractNum>
-  <w:abstractNum w:abstractNumId="23" w15:restartNumberingAfterBreak="0">
+  <w:abstractNum w:abstractNumId="25" w15:restartNumberingAfterBreak="0">
     <w:nsid w:val="5EBF7F51"/>
     <w:multiLevelType w:val="hybridMultilevel"/>
     <w:tmpl w:val="1ED88834"/>
@@ -9412,7 +10022,7 @@
       </w:pPr>
     </w:lvl>
   </w:abstractNum>
-  <w:abstractNum w:abstractNumId="24" w15:restartNumberingAfterBreak="0">
+  <w:abstractNum w:abstractNumId="26" w15:restartNumberingAfterBreak="0">
     <w:nsid w:val="64846BA6"/>
     <w:multiLevelType w:val="hybridMultilevel"/>
     <w:tmpl w:val="547A3014"/>
@@ -9498,7 +10108,7 @@
       </w:pPr>
     </w:lvl>
   </w:abstractNum>
-  <w:abstractNum w:abstractNumId="25" w15:restartNumberingAfterBreak="0">
+  <w:abstractNum w:abstractNumId="27" w15:restartNumberingAfterBreak="0">
     <w:nsid w:val="68875D40"/>
     <w:multiLevelType w:val="hybridMultilevel"/>
     <w:tmpl w:val="893C23A4"/>
@@ -9584,7 +10194,7 @@
       </w:pPr>
     </w:lvl>
   </w:abstractNum>
-  <w:abstractNum w:abstractNumId="26" w15:restartNumberingAfterBreak="0">
+  <w:abstractNum w:abstractNumId="28" w15:restartNumberingAfterBreak="0">
     <w:nsid w:val="6F0306AD"/>
     <w:multiLevelType w:val="hybridMultilevel"/>
     <w:tmpl w:val="729073BC"/>
@@ -9670,7 +10280,7 @@
       </w:pPr>
     </w:lvl>
   </w:abstractNum>
-  <w:abstractNum w:abstractNumId="27" w15:restartNumberingAfterBreak="0">
+  <w:abstractNum w:abstractNumId="29" w15:restartNumberingAfterBreak="0">
     <w:nsid w:val="75D3677A"/>
     <w:multiLevelType w:val="hybridMultilevel"/>
     <w:tmpl w:val="E192570C"/>
@@ -9756,7 +10366,7 @@
       </w:pPr>
     </w:lvl>
   </w:abstractNum>
-  <w:abstractNum w:abstractNumId="28" w15:restartNumberingAfterBreak="0">
+  <w:abstractNum w:abstractNumId="30" w15:restartNumberingAfterBreak="0">
     <w:nsid w:val="79B148E7"/>
     <w:multiLevelType w:val="hybridMultilevel"/>
     <w:tmpl w:val="244E4108"/>
@@ -9842,7 +10452,7 @@
       </w:pPr>
     </w:lvl>
   </w:abstractNum>
-  <w:abstractNum w:abstractNumId="29" w15:restartNumberingAfterBreak="0">
+  <w:abstractNum w:abstractNumId="31" w15:restartNumberingAfterBreak="0">
     <w:nsid w:val="7DE211A7"/>
     <w:multiLevelType w:val="hybridMultilevel"/>
     <w:tmpl w:val="2A00CBF4"/>
@@ -9928,7 +10538,7 @@
       </w:pPr>
     </w:lvl>
   </w:abstractNum>
-  <w:abstractNum w:abstractNumId="30" w15:restartNumberingAfterBreak="0">
+  <w:abstractNum w:abstractNumId="32" w15:restartNumberingAfterBreak="0">
     <w:nsid w:val="7E125C84"/>
     <w:multiLevelType w:val="hybridMultilevel"/>
     <w:tmpl w:val="D58E2260"/>
@@ -10018,93 +10628,99 @@
     <w:abstractNumId w:val="0"/>
   </w:num>
   <w:num w:numId="2" w16cid:durableId="1851020432">
+    <w:abstractNumId w:val="22"/>
+  </w:num>
+  <w:num w:numId="3" w16cid:durableId="5593419">
+    <w:abstractNumId w:val="24"/>
+  </w:num>
+  <w:num w:numId="4" w16cid:durableId="989214317">
+    <w:abstractNumId w:val="17"/>
+  </w:num>
+  <w:num w:numId="5" w16cid:durableId="848106804">
+    <w:abstractNumId w:val="9"/>
+  </w:num>
+  <w:num w:numId="6" w16cid:durableId="749617189">
+    <w:abstractNumId w:val="32"/>
+  </w:num>
+  <w:num w:numId="7" w16cid:durableId="405764197">
+    <w:abstractNumId w:val="31"/>
+  </w:num>
+  <w:num w:numId="8" w16cid:durableId="1100830023">
+    <w:abstractNumId w:val="23"/>
+  </w:num>
+  <w:num w:numId="9" w16cid:durableId="942763108">
+    <w:abstractNumId w:val="29"/>
+  </w:num>
+  <w:num w:numId="10" w16cid:durableId="1358702824">
+    <w:abstractNumId w:val="4"/>
+  </w:num>
+  <w:num w:numId="11" w16cid:durableId="180629906">
+    <w:abstractNumId w:val="11"/>
+  </w:num>
+  <w:num w:numId="12" w16cid:durableId="50690447">
+    <w:abstractNumId w:val="18"/>
+  </w:num>
+  <w:num w:numId="13" w16cid:durableId="891768294">
+    <w:abstractNumId w:val="8"/>
+  </w:num>
+  <w:num w:numId="14" w16cid:durableId="1430814459">
+    <w:abstractNumId w:val="15"/>
+  </w:num>
+  <w:num w:numId="15" w16cid:durableId="1357268596">
+    <w:abstractNumId w:val="28"/>
+  </w:num>
+  <w:num w:numId="16" w16cid:durableId="1710884255">
+    <w:abstractNumId w:val="16"/>
+  </w:num>
+  <w:num w:numId="17" w16cid:durableId="2021421467">
+    <w:abstractNumId w:val="21"/>
+  </w:num>
+  <w:num w:numId="18" w16cid:durableId="1759668382">
+    <w:abstractNumId w:val="3"/>
+  </w:num>
+  <w:num w:numId="19" w16cid:durableId="1616866025">
     <w:abstractNumId w:val="20"/>
   </w:num>
-  <w:num w:numId="3" w16cid:durableId="5593419">
-    <w:abstractNumId w:val="22"/>
+  <w:num w:numId="20" w16cid:durableId="703792088">
+    <w:abstractNumId w:val="10"/>
   </w:num>
-  <w:num w:numId="4" w16cid:durableId="989214317">
-    <w:abstractNumId w:val="15"/>
+  <w:num w:numId="21" w16cid:durableId="529534854">
+    <w:abstractNumId w:val="26"/>
   </w:num>
-  <w:num w:numId="5" w16cid:durableId="848106804">
-    <w:abstractNumId w:val="7"/>
-  </w:num>
-  <w:num w:numId="6" w16cid:durableId="749617189">
-    <w:abstractNumId w:val="30"/>
-  </w:num>
-  <w:num w:numId="7" w16cid:durableId="405764197">
-    <w:abstractNumId w:val="29"/>
-  </w:num>
-  <w:num w:numId="8" w16cid:durableId="1100830023">
-    <w:abstractNumId w:val="21"/>
-  </w:num>
-  <w:num w:numId="9" w16cid:durableId="942763108">
-    <w:abstractNumId w:val="27"/>
-  </w:num>
-  <w:num w:numId="10" w16cid:durableId="1358702824">
-    <w:abstractNumId w:val="3"/>
-  </w:num>
-  <w:num w:numId="11" w16cid:durableId="180629906">
-    <w:abstractNumId w:val="9"/>
-  </w:num>
-  <w:num w:numId="12" w16cid:durableId="50690447">
-    <w:abstractNumId w:val="16"/>
-  </w:num>
-  <w:num w:numId="13" w16cid:durableId="891768294">
+  <w:num w:numId="22" w16cid:durableId="949360054">
     <w:abstractNumId w:val="6"/>
   </w:num>
-  <w:num w:numId="14" w16cid:durableId="1430814459">
+  <w:num w:numId="23" w16cid:durableId="2111511076">
     <w:abstractNumId w:val="13"/>
   </w:num>
-  <w:num w:numId="15" w16cid:durableId="1357268596">
-    <w:abstractNumId w:val="26"/>
-  </w:num>
-  <w:num w:numId="16" w16cid:durableId="1710884255">
-    <w:abstractNumId w:val="14"/>
-  </w:num>
-  <w:num w:numId="17" w16cid:durableId="2021421467">
-    <w:abstractNumId w:val="19"/>
-  </w:num>
-  <w:num w:numId="18" w16cid:durableId="1759668382">
-    <w:abstractNumId w:val="2"/>
-  </w:num>
-  <w:num w:numId="19" w16cid:durableId="1616866025">
-    <w:abstractNumId w:val="18"/>
-  </w:num>
-  <w:num w:numId="20" w16cid:durableId="703792088">
-    <w:abstractNumId w:val="8"/>
-  </w:num>
-  <w:num w:numId="21" w16cid:durableId="529534854">
-    <w:abstractNumId w:val="24"/>
-  </w:num>
-  <w:num w:numId="22" w16cid:durableId="949360054">
-    <w:abstractNumId w:val="4"/>
-  </w:num>
-  <w:num w:numId="23" w16cid:durableId="2111511076">
-    <w:abstractNumId w:val="11"/>
-  </w:num>
   <w:num w:numId="24" w16cid:durableId="764957088">
-    <w:abstractNumId w:val="25"/>
+    <w:abstractNumId w:val="27"/>
   </w:num>
   <w:num w:numId="25" w16cid:durableId="472018562">
     <w:abstractNumId w:val="1"/>
   </w:num>
   <w:num w:numId="26" w16cid:durableId="1717586202">
-    <w:abstractNumId w:val="10"/>
+    <w:abstractNumId w:val="12"/>
   </w:num>
   <w:num w:numId="27" w16cid:durableId="1982611739">
-    <w:abstractNumId w:val="23"/>
+    <w:abstractNumId w:val="25"/>
   </w:num>
   <w:num w:numId="28" w16cid:durableId="1841001123">
-    <w:abstractNumId w:val="12"/>
+    <w:abstractNumId w:val="14"/>
   </w:num>
   <w:num w:numId="29" w16cid:durableId="743451563">
-    <w:abstractNumId w:val="28"/>
+    <w:abstractNumId w:val="30"/>
   </w:num>
   <w:num w:numId="30" w16cid:durableId="311567010">
-    <w:abstractNumId w:val="17"/>
+    <w:abstractNumId w:val="19"/>
   </w:num>
   <w:num w:numId="31" w16cid:durableId="1352148190">
+    <w:abstractNumId w:val="7"/>
+  </w:num>
+  <w:num w:numId="32" w16cid:durableId="167796618">
+    <w:abstractNumId w:val="2"/>
+  </w:num>
+  <w:num w:numId="33" w16cid:durableId="971442182">
     <w:abstractNumId w:val="5"/>
   </w:num>
 </w:numbering>

</xml_diff>

<commit_message>
preparazione per la consegna del progetto
</commit_message>
<xml_diff>
--- a/D2-T00.docx
+++ b/D2-T00.docx
@@ -868,7 +868,17 @@
       </w:sdtEndPr>
       <w:sdtContent>
         <w:p>
+          <w:pPr>
+            <w:rPr>
+              <w:sz w:val="28"/>
+              <w:szCs w:val="28"/>
+            </w:rPr>
+          </w:pPr>
           <w:r>
+            <w:rPr>
+              <w:sz w:val="28"/>
+              <w:szCs w:val="28"/>
+            </w:rPr>
             <w:t>Indice</w:t>
           </w:r>
         </w:p>
@@ -893,7 +903,7 @@
           <w:r>
             <w:fldChar w:fldCharType="separate"/>
           </w:r>
-          <w:hyperlink w:anchor="_Toc120110529" w:history="1">
+          <w:hyperlink w:anchor="_Toc127474082" w:history="1">
             <w:r>
               <w:rPr>
                 <w:rStyle w:val="Collegamentoipertestuale"/>
@@ -920,7 +930,7 @@
                 <w:noProof/>
                 <w:webHidden/>
               </w:rPr>
-              <w:instrText xml:space="preserve"> PAGEREF _Toc120110529 \h </w:instrText>
+              <w:instrText xml:space="preserve"> PAGEREF _Toc127474082 \h </w:instrText>
             </w:r>
             <w:r>
               <w:rPr>
@@ -963,7 +973,7 @@
               <w:lang w:eastAsia="it-IT"/>
             </w:rPr>
           </w:pPr>
-          <w:hyperlink w:anchor="_Toc120110530" w:history="1">
+          <w:hyperlink w:anchor="_Toc127474083" w:history="1">
             <w:r>
               <w:rPr>
                 <w:rStyle w:val="Collegamentoipertestuale"/>
@@ -990,7 +1000,7 @@
                 <w:noProof/>
                 <w:webHidden/>
               </w:rPr>
-              <w:instrText xml:space="preserve"> PAGEREF _Toc120110530 \h </w:instrText>
+              <w:instrText xml:space="preserve"> PAGEREF _Toc127474083 \h </w:instrText>
             </w:r>
             <w:r>
               <w:rPr>
@@ -1033,7 +1043,7 @@
               <w:lang w:eastAsia="it-IT"/>
             </w:rPr>
           </w:pPr>
-          <w:hyperlink w:anchor="_Toc120110531" w:history="1">
+          <w:hyperlink w:anchor="_Toc127474084" w:history="1">
             <w:r>
               <w:rPr>
                 <w:rStyle w:val="Collegamentoipertestuale"/>
@@ -1060,7 +1070,7 @@
                 <w:noProof/>
                 <w:webHidden/>
               </w:rPr>
-              <w:instrText xml:space="preserve"> PAGEREF _Toc120110531 \h </w:instrText>
+              <w:instrText xml:space="preserve"> PAGEREF _Toc127474084 \h </w:instrText>
             </w:r>
             <w:r>
               <w:rPr>
@@ -1103,7 +1113,7 @@
               <w:lang w:eastAsia="it-IT"/>
             </w:rPr>
           </w:pPr>
-          <w:hyperlink w:anchor="_Toc120110532" w:history="1">
+          <w:hyperlink w:anchor="_Toc127474085" w:history="1">
             <w:r>
               <w:rPr>
                 <w:rStyle w:val="Collegamentoipertestuale"/>
@@ -1130,7 +1140,7 @@
                 <w:noProof/>
                 <w:webHidden/>
               </w:rPr>
-              <w:instrText xml:space="preserve"> PAGEREF _Toc120110532 \h </w:instrText>
+              <w:instrText xml:space="preserve"> PAGEREF _Toc127474085 \h </w:instrText>
             </w:r>
             <w:r>
               <w:rPr>
@@ -1150,7 +1160,7 @@
                 <w:noProof/>
                 <w:webHidden/>
               </w:rPr>
-              <w:t>4</w:t>
+              <w:t>5</w:t>
             </w:r>
             <w:r>
               <w:rPr>
@@ -1173,7 +1183,7 @@
               <w:lang w:eastAsia="it-IT"/>
             </w:rPr>
           </w:pPr>
-          <w:hyperlink w:anchor="_Toc120110533" w:history="1">
+          <w:hyperlink w:anchor="_Toc127474086" w:history="1">
             <w:r>
               <w:rPr>
                 <w:rStyle w:val="Collegamentoipertestuale"/>
@@ -1200,7 +1210,7 @@
                 <w:noProof/>
                 <w:webHidden/>
               </w:rPr>
-              <w:instrText xml:space="preserve"> PAGEREF _Toc120110533 \h </w:instrText>
+              <w:instrText xml:space="preserve"> PAGEREF _Toc127474086 \h </w:instrText>
             </w:r>
             <w:r>
               <w:rPr>
@@ -1220,7 +1230,7 @@
                 <w:noProof/>
                 <w:webHidden/>
               </w:rPr>
-              <w:t>7</w:t>
+              <w:t>8</w:t>
             </w:r>
             <w:r>
               <w:rPr>
@@ -1243,7 +1253,7 @@
               <w:lang w:eastAsia="it-IT"/>
             </w:rPr>
           </w:pPr>
-          <w:hyperlink w:anchor="_Toc120110534" w:history="1">
+          <w:hyperlink w:anchor="_Toc127474087" w:history="1">
             <w:r>
               <w:rPr>
                 <w:rStyle w:val="Collegamentoipertestuale"/>
@@ -1270,7 +1280,7 @@
                 <w:noProof/>
                 <w:webHidden/>
               </w:rPr>
-              <w:instrText xml:space="preserve"> PAGEREF _Toc120110534 \h </w:instrText>
+              <w:instrText xml:space="preserve"> PAGEREF _Toc127474087 \h </w:instrText>
             </w:r>
             <w:r>
               <w:rPr>
@@ -1290,7 +1300,7 @@
                 <w:noProof/>
                 <w:webHidden/>
               </w:rPr>
-              <w:t>7</w:t>
+              <w:t>8</w:t>
             </w:r>
             <w:r>
               <w:rPr>
@@ -1313,7 +1323,7 @@
               <w:lang w:eastAsia="it-IT"/>
             </w:rPr>
           </w:pPr>
-          <w:hyperlink w:anchor="_Toc120110535" w:history="1">
+          <w:hyperlink w:anchor="_Toc127474088" w:history="1">
             <w:r>
               <w:rPr>
                 <w:rStyle w:val="Collegamentoipertestuale"/>
@@ -1340,7 +1350,7 @@
                 <w:noProof/>
                 <w:webHidden/>
               </w:rPr>
-              <w:instrText xml:space="preserve"> PAGEREF _Toc120110535 \h </w:instrText>
+              <w:instrText xml:space="preserve"> PAGEREF _Toc127474088 \h </w:instrText>
             </w:r>
             <w:r>
               <w:rPr>
@@ -1360,7 +1370,7 @@
                 <w:noProof/>
                 <w:webHidden/>
               </w:rPr>
-              <w:t>7</w:t>
+              <w:t>8</w:t>
             </w:r>
             <w:r>
               <w:rPr>
@@ -1383,7 +1393,7 @@
               <w:lang w:eastAsia="it-IT"/>
             </w:rPr>
           </w:pPr>
-          <w:hyperlink w:anchor="_Toc120110536" w:history="1">
+          <w:hyperlink w:anchor="_Toc127474089" w:history="1">
             <w:r>
               <w:rPr>
                 <w:rStyle w:val="Collegamentoipertestuale"/>
@@ -1410,7 +1420,7 @@
                 <w:noProof/>
                 <w:webHidden/>
               </w:rPr>
-              <w:instrText xml:space="preserve"> PAGEREF _Toc120110536 \h </w:instrText>
+              <w:instrText xml:space="preserve"> PAGEREF _Toc127474089 \h </w:instrText>
             </w:r>
             <w:r>
               <w:rPr>
@@ -1430,7 +1440,7 @@
                 <w:noProof/>
                 <w:webHidden/>
               </w:rPr>
-              <w:t>8</w:t>
+              <w:t>9</w:t>
             </w:r>
             <w:r>
               <w:rPr>
@@ -1453,7 +1463,7 @@
               <w:lang w:eastAsia="it-IT"/>
             </w:rPr>
           </w:pPr>
-          <w:hyperlink w:anchor="_Toc120110537" w:history="1">
+          <w:hyperlink w:anchor="_Toc127474090" w:history="1">
             <w:r>
               <w:rPr>
                 <w:rStyle w:val="Collegamentoipertestuale"/>
@@ -1480,7 +1490,7 @@
                 <w:noProof/>
                 <w:webHidden/>
               </w:rPr>
-              <w:instrText xml:space="preserve"> PAGEREF _Toc120110537 \h </w:instrText>
+              <w:instrText xml:space="preserve"> PAGEREF _Toc127474090 \h </w:instrText>
             </w:r>
             <w:r>
               <w:rPr>
@@ -1500,7 +1510,7 @@
                 <w:noProof/>
                 <w:webHidden/>
               </w:rPr>
-              <w:t>8</w:t>
+              <w:t>9</w:t>
             </w:r>
             <w:r>
               <w:rPr>
@@ -1523,7 +1533,7 @@
               <w:lang w:eastAsia="it-IT"/>
             </w:rPr>
           </w:pPr>
-          <w:hyperlink w:anchor="_Toc120110538" w:history="1">
+          <w:hyperlink w:anchor="_Toc127474091" w:history="1">
             <w:r>
               <w:rPr>
                 <w:rStyle w:val="Collegamentoipertestuale"/>
@@ -1550,7 +1560,7 @@
                 <w:noProof/>
                 <w:webHidden/>
               </w:rPr>
-              <w:instrText xml:space="preserve"> PAGEREF _Toc120110538 \h </w:instrText>
+              <w:instrText xml:space="preserve"> PAGEREF _Toc127474091 \h </w:instrText>
             </w:r>
             <w:r>
               <w:rPr>
@@ -1570,7 +1580,7 @@
                 <w:noProof/>
                 <w:webHidden/>
               </w:rPr>
-              <w:t>8</w:t>
+              <w:t>9</w:t>
             </w:r>
             <w:r>
               <w:rPr>
@@ -1593,7 +1603,7 @@
               <w:lang w:eastAsia="it-IT"/>
             </w:rPr>
           </w:pPr>
-          <w:hyperlink w:anchor="_Toc120110539" w:history="1">
+          <w:hyperlink w:anchor="_Toc127474092" w:history="1">
             <w:r>
               <w:rPr>
                 <w:rStyle w:val="Collegamentoipertestuale"/>
@@ -1620,7 +1630,7 @@
                 <w:noProof/>
                 <w:webHidden/>
               </w:rPr>
-              <w:instrText xml:space="preserve"> PAGEREF _Toc120110539 \h </w:instrText>
+              <w:instrText xml:space="preserve"> PAGEREF _Toc127474092 \h </w:instrText>
             </w:r>
             <w:r>
               <w:rPr>
@@ -1640,7 +1650,7 @@
                 <w:noProof/>
                 <w:webHidden/>
               </w:rPr>
-              <w:t>8</w:t>
+              <w:t>10</w:t>
             </w:r>
             <w:r>
               <w:rPr>
@@ -1663,7 +1673,7 @@
               <w:lang w:eastAsia="it-IT"/>
             </w:rPr>
           </w:pPr>
-          <w:hyperlink w:anchor="_Toc120110540" w:history="1">
+          <w:hyperlink w:anchor="_Toc127474093" w:history="1">
             <w:r>
               <w:rPr>
                 <w:rStyle w:val="Collegamentoipertestuale"/>
@@ -1690,7 +1700,7 @@
                 <w:noProof/>
                 <w:webHidden/>
               </w:rPr>
-              <w:instrText xml:space="preserve"> PAGEREF _Toc120110540 \h </w:instrText>
+              <w:instrText xml:space="preserve"> PAGEREF _Toc127474093 \h </w:instrText>
             </w:r>
             <w:r>
               <w:rPr>
@@ -1710,7 +1720,7 @@
                 <w:noProof/>
                 <w:webHidden/>
               </w:rPr>
-              <w:t>9</w:t>
+              <w:t>10</w:t>
             </w:r>
             <w:r>
               <w:rPr>
@@ -1733,7 +1743,7 @@
               <w:lang w:eastAsia="it-IT"/>
             </w:rPr>
           </w:pPr>
-          <w:hyperlink w:anchor="_Toc120110541" w:history="1">
+          <w:hyperlink w:anchor="_Toc127474094" w:history="1">
             <w:r>
               <w:rPr>
                 <w:rStyle w:val="Collegamentoipertestuale"/>
@@ -1760,7 +1770,7 @@
                 <w:noProof/>
                 <w:webHidden/>
               </w:rPr>
-              <w:instrText xml:space="preserve"> PAGEREF _Toc120110541 \h </w:instrText>
+              <w:instrText xml:space="preserve"> PAGEREF _Toc127474094 \h </w:instrText>
             </w:r>
             <w:r>
               <w:rPr>
@@ -1780,7 +1790,7 @@
                 <w:noProof/>
                 <w:webHidden/>
               </w:rPr>
-              <w:t>10</w:t>
+              <w:t>11</w:t>
             </w:r>
             <w:r>
               <w:rPr>
@@ -1803,7 +1813,7 @@
               <w:lang w:eastAsia="it-IT"/>
             </w:rPr>
           </w:pPr>
-          <w:hyperlink w:anchor="_Toc120110542" w:history="1">
+          <w:hyperlink w:anchor="_Toc127474095" w:history="1">
             <w:r>
               <w:rPr>
                 <w:rStyle w:val="Collegamentoipertestuale"/>
@@ -1830,7 +1840,7 @@
                 <w:noProof/>
                 <w:webHidden/>
               </w:rPr>
-              <w:instrText xml:space="preserve"> PAGEREF _Toc120110542 \h </w:instrText>
+              <w:instrText xml:space="preserve"> PAGEREF _Toc127474095 \h </w:instrText>
             </w:r>
             <w:r>
               <w:rPr>
@@ -1850,7 +1860,7 @@
                 <w:noProof/>
                 <w:webHidden/>
               </w:rPr>
-              <w:t>10</w:t>
+              <w:t>11</w:t>
             </w:r>
             <w:r>
               <w:rPr>
@@ -1873,7 +1883,7 @@
               <w:lang w:eastAsia="it-IT"/>
             </w:rPr>
           </w:pPr>
-          <w:hyperlink w:anchor="_Toc120110543" w:history="1">
+          <w:hyperlink w:anchor="_Toc127474096" w:history="1">
             <w:r>
               <w:rPr>
                 <w:rStyle w:val="Collegamentoipertestuale"/>
@@ -1900,7 +1910,7 @@
                 <w:noProof/>
                 <w:webHidden/>
               </w:rPr>
-              <w:instrText xml:space="preserve"> PAGEREF _Toc120110543 \h </w:instrText>
+              <w:instrText xml:space="preserve"> PAGEREF _Toc127474096 \h </w:instrText>
             </w:r>
             <w:r>
               <w:rPr>
@@ -1920,7 +1930,7 @@
                 <w:noProof/>
                 <w:webHidden/>
               </w:rPr>
-              <w:t>10</w:t>
+              <w:t>11</w:t>
             </w:r>
             <w:r>
               <w:rPr>
@@ -1943,7 +1953,7 @@
               <w:lang w:eastAsia="it-IT"/>
             </w:rPr>
           </w:pPr>
-          <w:hyperlink w:anchor="_Toc120110544" w:history="1">
+          <w:hyperlink w:anchor="_Toc127474097" w:history="1">
             <w:r>
               <w:rPr>
                 <w:rStyle w:val="Collegamentoipertestuale"/>
@@ -1970,7 +1980,7 @@
                 <w:noProof/>
                 <w:webHidden/>
               </w:rPr>
-              <w:instrText xml:space="preserve"> PAGEREF _Toc120110544 \h </w:instrText>
+              <w:instrText xml:space="preserve"> PAGEREF _Toc127474097 \h </w:instrText>
             </w:r>
             <w:r>
               <w:rPr>
@@ -1990,7 +2000,7 @@
                 <w:noProof/>
                 <w:webHidden/>
               </w:rPr>
-              <w:t>11</w:t>
+              <w:t>12</w:t>
             </w:r>
             <w:r>
               <w:rPr>
@@ -2013,7 +2023,7 @@
               <w:lang w:eastAsia="it-IT"/>
             </w:rPr>
           </w:pPr>
-          <w:hyperlink w:anchor="_Toc120110545" w:history="1">
+          <w:hyperlink w:anchor="_Toc127474098" w:history="1">
             <w:r>
               <w:rPr>
                 <w:rStyle w:val="Collegamentoipertestuale"/>
@@ -2040,7 +2050,7 @@
                 <w:noProof/>
                 <w:webHidden/>
               </w:rPr>
-              <w:instrText xml:space="preserve"> PAGEREF _Toc120110545 \h </w:instrText>
+              <w:instrText xml:space="preserve"> PAGEREF _Toc127474098 \h </w:instrText>
             </w:r>
             <w:r>
               <w:rPr>
@@ -2060,7 +2070,7 @@
                 <w:noProof/>
                 <w:webHidden/>
               </w:rPr>
-              <w:t>11</w:t>
+              <w:t>12</w:t>
             </w:r>
             <w:r>
               <w:rPr>
@@ -2083,7 +2093,7 @@
               <w:lang w:eastAsia="it-IT"/>
             </w:rPr>
           </w:pPr>
-          <w:hyperlink w:anchor="_Toc120110546" w:history="1">
+          <w:hyperlink w:anchor="_Toc127474099" w:history="1">
             <w:r>
               <w:rPr>
                 <w:rStyle w:val="Collegamentoipertestuale"/>
@@ -2110,7 +2120,7 @@
                 <w:noProof/>
                 <w:webHidden/>
               </w:rPr>
-              <w:instrText xml:space="preserve"> PAGEREF _Toc120110546 \h </w:instrText>
+              <w:instrText xml:space="preserve"> PAGEREF _Toc127474099 \h </w:instrText>
             </w:r>
             <w:r>
               <w:rPr>
@@ -2130,7 +2140,77 @@
                 <w:noProof/>
                 <w:webHidden/>
               </w:rPr>
-              <w:t>13</w:t>
+              <w:t>14</w:t>
+            </w:r>
+            <w:r>
+              <w:rPr>
+                <w:noProof/>
+                <w:webHidden/>
+              </w:rPr>
+              <w:fldChar w:fldCharType="end"/>
+            </w:r>
+          </w:hyperlink>
+        </w:p>
+        <w:p>
+          <w:pPr>
+            <w:pStyle w:val="Sommario1"/>
+            <w:tabs>
+              <w:tab w:val="right" w:leader="dot" w:pos="9628"/>
+            </w:tabs>
+            <w:rPr>
+              <w:rFonts w:eastAsiaTheme="minorEastAsia"/>
+              <w:noProof/>
+              <w:lang w:eastAsia="it-IT"/>
+            </w:rPr>
+          </w:pPr>
+          <w:hyperlink w:anchor="_Toc127474100" w:history="1">
+            <w:r>
+              <w:rPr>
+                <w:rStyle w:val="Collegamentoipertestuale"/>
+                <w:noProof/>
+              </w:rPr>
+              <w:t>Modifiche rispetto al D1:</w:t>
+            </w:r>
+            <w:r>
+              <w:rPr>
+                <w:noProof/>
+                <w:webHidden/>
+              </w:rPr>
+              <w:tab/>
+            </w:r>
+            <w:r>
+              <w:rPr>
+                <w:noProof/>
+                <w:webHidden/>
+              </w:rPr>
+              <w:fldChar w:fldCharType="begin"/>
+            </w:r>
+            <w:r>
+              <w:rPr>
+                <w:noProof/>
+                <w:webHidden/>
+              </w:rPr>
+              <w:instrText xml:space="preserve"> PAGEREF _Toc127474100 \h </w:instrText>
+            </w:r>
+            <w:r>
+              <w:rPr>
+                <w:noProof/>
+                <w:webHidden/>
+              </w:rPr>
+            </w:r>
+            <w:r>
+              <w:rPr>
+                <w:noProof/>
+                <w:webHidden/>
+              </w:rPr>
+              <w:fldChar w:fldCharType="separate"/>
+            </w:r>
+            <w:r>
+              <w:rPr>
+                <w:noProof/>
+                <w:webHidden/>
+              </w:rPr>
+              <w:t>15</w:t>
             </w:r>
             <w:r>
               <w:rPr>
@@ -2180,7 +2260,7 @@
       <w:pPr>
         <w:pStyle w:val="Titolo1"/>
       </w:pPr>
-      <w:bookmarkStart w:id="1" w:name="_Toc120110529"/>
+      <w:bookmarkStart w:id="1" w:name="_Toc127474082"/>
       <w:r>
         <w:lastRenderedPageBreak/>
         <w:t>Requisiti Funziona</w:t>
@@ -2196,19 +2276,24 @@
         <w:pStyle w:val="Titolo2"/>
       </w:pPr>
       <w:bookmarkStart w:id="2" w:name="_Toc119747448"/>
-      <w:bookmarkStart w:id="3" w:name="_Toc120110530"/>
-      <w:r>
-        <w:t>Use Case Diagram</w:t>
+      <w:bookmarkStart w:id="3" w:name="_Toc127474083"/>
+      <w:r>
+        <w:t xml:space="preserve">Use Case </w:t>
+      </w:r>
+      <w:proofErr w:type="spellStart"/>
+      <w:r>
+        <w:t>Diagram</w:t>
       </w:r>
       <w:bookmarkEnd w:id="2"/>
       <w:bookmarkEnd w:id="3"/>
+      <w:proofErr w:type="spellEnd"/>
     </w:p>
     <w:p>
       <w:pPr>
         <w:pStyle w:val="Titolo3"/>
       </w:pPr>
-      <w:bookmarkStart w:id="4" w:name="_Toc120110531"/>
-      <w:bookmarkStart w:id="5" w:name="_Toc119747449"/>
+      <w:bookmarkStart w:id="4" w:name="_Toc119747449"/>
+      <w:bookmarkStart w:id="5" w:name="_Toc127474084"/>
       <w:r>
         <w:rPr>
           <w:noProof/>
@@ -2278,9 +2363,9 @@
       <w:r>
         <w:t>Sistema Interno delle Biblioteche</w:t>
       </w:r>
-      <w:bookmarkEnd w:id="4"/>
-    </w:p>
-    <w:bookmarkEnd w:id="5"/>
+      <w:bookmarkEnd w:id="5"/>
+    </w:p>
+    <w:bookmarkEnd w:id="4"/>
     <w:p/>
     <w:p>
       <w:pPr>
@@ -2377,7 +2462,15 @@
         <w:t>Il sistema verifica la correttezza delle credenziali</w:t>
       </w:r>
       <w:r>
-        <w:t xml:space="preserve"> [exception 1]</w:t>
+        <w:t xml:space="preserve"> [</w:t>
+      </w:r>
+      <w:proofErr w:type="spellStart"/>
+      <w:r>
+        <w:t>exception</w:t>
+      </w:r>
+      <w:proofErr w:type="spellEnd"/>
+      <w:r>
+        <w:t xml:space="preserve"> 1]</w:t>
       </w:r>
     </w:p>
     <w:p>
@@ -2396,6 +2489,7 @@
       <w:pPr>
         <w:pStyle w:val="Paragrafoelenco"/>
       </w:pPr>
+      <w:proofErr w:type="spellStart"/>
       <w:r>
         <w:rPr>
           <w:b/>
@@ -2403,6 +2497,7 @@
         </w:rPr>
         <w:t>Exceptions</w:t>
       </w:r>
+      <w:proofErr w:type="spellEnd"/>
       <w:r>
         <w:t>:</w:t>
       </w:r>
@@ -2412,7 +2507,15 @@
         <w:pStyle w:val="Paragrafoelenco"/>
       </w:pPr>
       <w:r>
-        <w:t>[exception 1] se le credenziali non sono valide viene restituito un avviso per farglielo sapere</w:t>
+        <w:t>[</w:t>
+      </w:r>
+      <w:proofErr w:type="spellStart"/>
+      <w:r>
+        <w:t>exception</w:t>
+      </w:r>
+      <w:proofErr w:type="spellEnd"/>
+      <w:r>
+        <w:t xml:space="preserve"> 1] se le credenziali non sono valide viene restituito un avviso per farglielo sapere</w:t>
       </w:r>
     </w:p>
     <w:p>
@@ -2511,7 +2614,15 @@
         </w:numPr>
       </w:pPr>
       <w:r>
-        <w:t>Il sistema visualizza a schermo un form con i campi da compilare</w:t>
+        <w:t xml:space="preserve">Il sistema visualizza a schermo un </w:t>
+      </w:r>
+      <w:proofErr w:type="spellStart"/>
+      <w:r>
+        <w:t>form</w:t>
+      </w:r>
+      <w:proofErr w:type="spellEnd"/>
+      <w:r>
+        <w:t xml:space="preserve"> con i campi da compilare</w:t>
       </w:r>
     </w:p>
     <w:p>
@@ -2538,11 +2649,16 @@
         <w:t xml:space="preserve"> </w:t>
       </w:r>
       <w:r>
-        <w:t>[ex</w:t>
+        <w:t>[</w:t>
+      </w:r>
+      <w:proofErr w:type="spellStart"/>
+      <w:r>
+        <w:t>ex</w:t>
       </w:r>
       <w:r>
         <w:t>ceptions</w:t>
       </w:r>
+      <w:proofErr w:type="spellEnd"/>
       <w:r>
         <w:t xml:space="preserve"> 1</w:t>
       </w:r>
@@ -2589,15 +2705,12 @@
     <w:p>
       <w:pPr>
         <w:pStyle w:val="Paragrafoelenco"/>
-        <w:rPr>
-          <w:lang w:val="en-US"/>
-        </w:rPr>
-      </w:pPr>
+      </w:pPr>
+      <w:proofErr w:type="spellStart"/>
       <w:r>
         <w:rPr>
           <w:b/>
           <w:bCs/>
-          <w:lang w:val="en-US"/>
         </w:rPr>
         <w:t>Ex</w:t>
       </w:r>
@@ -2605,7 +2718,6 @@
         <w:rPr>
           <w:b/>
           <w:bCs/>
-          <w:lang w:val="en-US"/>
         </w:rPr>
         <w:t>c</w:t>
       </w:r>
@@ -2613,7 +2725,6 @@
         <w:rPr>
           <w:b/>
           <w:bCs/>
-          <w:lang w:val="en-US"/>
         </w:rPr>
         <w:t>e</w:t>
       </w:r>
@@ -2621,7 +2732,6 @@
         <w:rPr>
           <w:b/>
           <w:bCs/>
-          <w:lang w:val="en-US"/>
         </w:rPr>
         <w:t>pti</w:t>
       </w:r>
@@ -2629,14 +2739,11 @@
         <w:rPr>
           <w:b/>
           <w:bCs/>
-          <w:lang w:val="en-US"/>
         </w:rPr>
         <w:t>ons</w:t>
       </w:r>
-      <w:r>
-        <w:rPr>
-          <w:lang w:val="en-US"/>
-        </w:rPr>
+      <w:proofErr w:type="spellEnd"/>
+      <w:r>
         <w:t>:</w:t>
       </w:r>
     </w:p>
@@ -2645,11 +2752,16 @@
         <w:pStyle w:val="Paragrafoelenco"/>
       </w:pPr>
       <w:r>
-        <w:t>[ex</w:t>
+        <w:t>[</w:t>
+      </w:r>
+      <w:proofErr w:type="spellStart"/>
+      <w:r>
+        <w:t>ex</w:t>
       </w:r>
       <w:r>
         <w:t>ceptions</w:t>
       </w:r>
+      <w:proofErr w:type="spellEnd"/>
       <w:r>
         <w:t xml:space="preserve"> 1] </w:t>
       </w:r>
@@ -2676,13 +2788,7 @@
         <w:t>Titolo</w:t>
       </w:r>
       <w:r>
-        <w:t xml:space="preserve">: gestire personale biblioteca – </w:t>
-      </w:r>
-      <w:r>
-        <w:t xml:space="preserve">elimina </w:t>
-      </w:r>
-      <w:r>
-        <w:t>personale biblioteca</w:t>
+        <w:t>: gestire personale biblioteca – elimina personale biblioteca</w:t>
       </w:r>
     </w:p>
     <w:p>
@@ -2845,7 +2951,15 @@
         </w:numPr>
       </w:pPr>
       <w:r>
-        <w:t>Il sistema verifica la correttezza formale dei campi d’immissione [exception 1]</w:t>
+        <w:t>Il sistema verifica la correttezza formale dei campi d’immissione [</w:t>
+      </w:r>
+      <w:proofErr w:type="spellStart"/>
+      <w:r>
+        <w:t>exception</w:t>
+      </w:r>
+      <w:proofErr w:type="spellEnd"/>
+      <w:r>
+        <w:t xml:space="preserve"> 1]</w:t>
       </w:r>
     </w:p>
     <w:p>
@@ -2869,7 +2983,15 @@
         </w:numPr>
       </w:pPr>
       <w:r>
-        <w:t>Il sistema registra il nuovo cliente [exception 2]</w:t>
+        <w:t>Il sistema registra il nuovo cliente [</w:t>
+      </w:r>
+      <w:proofErr w:type="spellStart"/>
+      <w:r>
+        <w:t>exception</w:t>
+      </w:r>
+      <w:proofErr w:type="spellEnd"/>
+      <w:r>
+        <w:t xml:space="preserve"> 2]</w:t>
       </w:r>
     </w:p>
     <w:p>
@@ -2888,6 +3010,7 @@
       <w:pPr>
         <w:pStyle w:val="Paragrafoelenco"/>
       </w:pPr>
+      <w:proofErr w:type="spellStart"/>
       <w:r>
         <w:rPr>
           <w:b/>
@@ -2895,6 +3018,7 @@
         </w:rPr>
         <w:t>Exceptions</w:t>
       </w:r>
+      <w:proofErr w:type="spellEnd"/>
       <w:r>
         <w:t>:</w:t>
       </w:r>
@@ -2904,7 +3028,15 @@
         <w:pStyle w:val="Paragrafoelenco"/>
       </w:pPr>
       <w:r>
-        <w:t xml:space="preserve">[exception 1] se i campi </w:t>
+        <w:t>[</w:t>
+      </w:r>
+      <w:proofErr w:type="spellStart"/>
+      <w:r>
+        <w:t>exception</w:t>
+      </w:r>
+      <w:proofErr w:type="spellEnd"/>
+      <w:r>
+        <w:t xml:space="preserve"> 1] se i campi </w:t>
       </w:r>
       <w:r>
         <w:t xml:space="preserve">non </w:t>
@@ -2921,7 +3053,15 @@
         <w:pStyle w:val="Paragrafoelenco"/>
       </w:pPr>
       <w:r>
-        <w:t>[exception 2] se il cliente r</w:t>
+        <w:t>[</w:t>
+      </w:r>
+      <w:proofErr w:type="spellStart"/>
+      <w:r>
+        <w:t>exception</w:t>
+      </w:r>
+      <w:proofErr w:type="spellEnd"/>
+      <w:r>
+        <w:t xml:space="preserve"> 2] se il cliente r</w:t>
       </w:r>
       <w:r>
         <w:t>isulta già registrato, la registrazione viene annullata e il personale viene avvisato che la procedura non è andata a buon fine</w:t>
@@ -3266,7 +3406,15 @@
         <w:t xml:space="preserve">Il sistema verifica che l’identificativo del cliente esista </w:t>
       </w:r>
       <w:r>
-        <w:t>[exception 1]</w:t>
+        <w:t>[</w:t>
+      </w:r>
+      <w:proofErr w:type="spellStart"/>
+      <w:r>
+        <w:t>exception</w:t>
+      </w:r>
+      <w:proofErr w:type="spellEnd"/>
+      <w:r>
+        <w:t xml:space="preserve"> 1]</w:t>
       </w:r>
     </w:p>
     <w:p>
@@ -3281,7 +3429,15 @@
         <w:t xml:space="preserve">Il sistema verifica che il libro sia disponibile </w:t>
       </w:r>
       <w:r>
-        <w:t xml:space="preserve">[exception </w:t>
+        <w:t>[</w:t>
+      </w:r>
+      <w:proofErr w:type="spellStart"/>
+      <w:r>
+        <w:t>exception</w:t>
+      </w:r>
+      <w:proofErr w:type="spellEnd"/>
+      <w:r>
+        <w:t xml:space="preserve"> </w:t>
       </w:r>
       <w:r>
         <w:t>2</w:t>
@@ -3308,7 +3464,15 @@
         <w:t xml:space="preserve"> </w:t>
       </w:r>
       <w:r>
-        <w:t xml:space="preserve">[exception </w:t>
+        <w:t>[</w:t>
+      </w:r>
+      <w:proofErr w:type="spellStart"/>
+      <w:r>
+        <w:t>exception</w:t>
+      </w:r>
+      <w:proofErr w:type="spellEnd"/>
+      <w:r>
+        <w:t xml:space="preserve"> </w:t>
       </w:r>
       <w:r>
         <w:t>3</w:t>
@@ -3329,7 +3493,15 @@
         <w:t xml:space="preserve">Il personale clicca il tasto per registrare il noleggio </w:t>
       </w:r>
       <w:r>
-        <w:t xml:space="preserve">[exception </w:t>
+        <w:t>[</w:t>
+      </w:r>
+      <w:proofErr w:type="spellStart"/>
+      <w:r>
+        <w:t>exception</w:t>
+      </w:r>
+      <w:proofErr w:type="spellEnd"/>
+      <w:r>
+        <w:t xml:space="preserve"> </w:t>
       </w:r>
       <w:r>
         <w:t>4</w:t>
@@ -3342,6 +3514,7 @@
       <w:pPr>
         <w:pStyle w:val="Paragrafoelenco"/>
       </w:pPr>
+      <w:proofErr w:type="spellStart"/>
       <w:r>
         <w:rPr>
           <w:b/>
@@ -3349,6 +3522,7 @@
         </w:rPr>
         <w:t>Exceptions</w:t>
       </w:r>
+      <w:proofErr w:type="spellEnd"/>
       <w:r>
         <w:t>:</w:t>
       </w:r>
@@ -3358,7 +3532,15 @@
         <w:pStyle w:val="Paragrafoelenco"/>
       </w:pPr>
       <w:r>
-        <w:t xml:space="preserve">[exception 1] </w:t>
+        <w:t>[</w:t>
+      </w:r>
+      <w:proofErr w:type="spellStart"/>
+      <w:r>
+        <w:t>exception</w:t>
+      </w:r>
+      <w:proofErr w:type="spellEnd"/>
+      <w:r>
+        <w:t xml:space="preserve"> 1] </w:t>
       </w:r>
       <w:r>
         <w:t>se il cliente no</w:t>
@@ -3372,7 +3554,15 @@
         <w:pStyle w:val="Paragrafoelenco"/>
       </w:pPr>
       <w:r>
-        <w:t xml:space="preserve">[exception 2] </w:t>
+        <w:t>[</w:t>
+      </w:r>
+      <w:proofErr w:type="spellStart"/>
+      <w:r>
+        <w:t>exception</w:t>
+      </w:r>
+      <w:proofErr w:type="spellEnd"/>
+      <w:r>
+        <w:t xml:space="preserve"> 2] </w:t>
       </w:r>
       <w:r>
         <w:t>se il libro non è disponibile il bottone di conferma viene disabilitato</w:t>
@@ -3383,7 +3573,15 @@
         <w:pStyle w:val="Paragrafoelenco"/>
       </w:pPr>
       <w:r>
-        <w:t xml:space="preserve">[exception </w:t>
+        <w:t>[</w:t>
+      </w:r>
+      <w:proofErr w:type="spellStart"/>
+      <w:r>
+        <w:t>exception</w:t>
+      </w:r>
+      <w:proofErr w:type="spellEnd"/>
+      <w:r>
+        <w:t xml:space="preserve"> </w:t>
       </w:r>
       <w:r>
         <w:t>3</w:t>
@@ -3403,7 +3601,15 @@
         <w:pStyle w:val="Paragrafoelenco"/>
       </w:pPr>
       <w:r>
-        <w:t xml:space="preserve">[exception </w:t>
+        <w:t>[</w:t>
+      </w:r>
+      <w:proofErr w:type="spellStart"/>
+      <w:r>
+        <w:t>exception</w:t>
+      </w:r>
+      <w:proofErr w:type="spellEnd"/>
+      <w:r>
+        <w:t xml:space="preserve"> </w:t>
       </w:r>
       <w:r>
         <w:t>4</w:t>
@@ -3482,7 +3688,15 @@
         <w:t xml:space="preserve">Il personale inserisce il codice identificativo del cliente </w:t>
       </w:r>
       <w:r>
-        <w:t>[exception 1]</w:t>
+        <w:t>[</w:t>
+      </w:r>
+      <w:proofErr w:type="spellStart"/>
+      <w:r>
+        <w:t>exception</w:t>
+      </w:r>
+      <w:proofErr w:type="spellEnd"/>
+      <w:r>
+        <w:t xml:space="preserve"> 1]</w:t>
       </w:r>
     </w:p>
     <w:p>
@@ -3497,7 +3711,15 @@
         <w:t xml:space="preserve">Il personale inserisce il codice ISBN del libro consegnato </w:t>
       </w:r>
       <w:r>
-        <w:t xml:space="preserve">[exception </w:t>
+        <w:t>[</w:t>
+      </w:r>
+      <w:proofErr w:type="spellStart"/>
+      <w:r>
+        <w:t>exception</w:t>
+      </w:r>
+      <w:proofErr w:type="spellEnd"/>
+      <w:r>
+        <w:t xml:space="preserve"> </w:t>
       </w:r>
       <w:r>
         <w:t>2]</w:t>
@@ -3576,6 +3798,7 @@
       <w:pPr>
         <w:pStyle w:val="Paragrafoelenco"/>
       </w:pPr>
+      <w:proofErr w:type="spellStart"/>
       <w:r>
         <w:rPr>
           <w:b/>
@@ -3583,6 +3806,7 @@
         </w:rPr>
         <w:t>Exceptions</w:t>
       </w:r>
+      <w:proofErr w:type="spellEnd"/>
       <w:r>
         <w:t>:</w:t>
       </w:r>
@@ -3592,7 +3816,15 @@
         <w:pStyle w:val="Paragrafoelenco"/>
       </w:pPr>
       <w:r>
-        <w:t xml:space="preserve">[exception 1] </w:t>
+        <w:t>[</w:t>
+      </w:r>
+      <w:proofErr w:type="spellStart"/>
+      <w:r>
+        <w:t>exception</w:t>
+      </w:r>
+      <w:proofErr w:type="spellEnd"/>
+      <w:r>
+        <w:t xml:space="preserve"> 1] </w:t>
       </w:r>
       <w:r>
         <w:t>se il codice i</w:t>
@@ -3606,7 +3838,15 @@
         <w:pStyle w:val="Paragrafoelenco"/>
       </w:pPr>
       <w:r>
-        <w:t>[exception 2] s</w:t>
+        <w:t>[</w:t>
+      </w:r>
+      <w:proofErr w:type="spellStart"/>
+      <w:r>
+        <w:t>exception</w:t>
+      </w:r>
+      <w:proofErr w:type="spellEnd"/>
+      <w:r>
+        <w:t xml:space="preserve"> 2] s</w:t>
       </w:r>
       <w:r>
         <w:t>e il codice ISB</w:t>
@@ -3653,7 +3893,7 @@
         <w:pStyle w:val="Titolo3"/>
       </w:pPr>
       <w:bookmarkStart w:id="7" w:name="_Toc119747451"/>
-      <w:bookmarkStart w:id="8" w:name="_Toc120110532"/>
+      <w:bookmarkStart w:id="8" w:name="_Toc127474085"/>
       <w:r>
         <w:rPr>
           <w:noProof/>
@@ -3820,7 +4060,15 @@
         <w:t xml:space="preserve">Il sistema verifica la correttezza formale dei campi </w:t>
       </w:r>
       <w:r>
-        <w:t>[exception 1]</w:t>
+        <w:t>[</w:t>
+      </w:r>
+      <w:proofErr w:type="spellStart"/>
+      <w:r>
+        <w:t>exception</w:t>
+      </w:r>
+      <w:proofErr w:type="spellEnd"/>
+      <w:r>
+        <w:t xml:space="preserve"> 1]</w:t>
       </w:r>
     </w:p>
     <w:p>
@@ -3835,7 +4083,15 @@
         <w:t xml:space="preserve">Il sistema verifica che la mail fornita non sia già associata un account </w:t>
       </w:r>
       <w:r>
-        <w:t xml:space="preserve">[exception </w:t>
+        <w:t>[</w:t>
+      </w:r>
+      <w:proofErr w:type="spellStart"/>
+      <w:r>
+        <w:t>exception</w:t>
+      </w:r>
+      <w:proofErr w:type="spellEnd"/>
+      <w:r>
+        <w:t xml:space="preserve"> </w:t>
       </w:r>
       <w:r>
         <w:t>2</w:t>
@@ -3890,6 +4146,7 @@
       <w:pPr>
         <w:pStyle w:val="Paragrafoelenco"/>
       </w:pPr>
+      <w:proofErr w:type="spellStart"/>
       <w:r>
         <w:rPr>
           <w:b/>
@@ -3897,6 +4154,7 @@
         </w:rPr>
         <w:t>Exceptions</w:t>
       </w:r>
+      <w:proofErr w:type="spellEnd"/>
       <w:r>
         <w:t>:</w:t>
       </w:r>
@@ -3906,7 +4164,15 @@
         <w:pStyle w:val="Paragrafoelenco"/>
       </w:pPr>
       <w:r>
-        <w:t xml:space="preserve">[exception 1] </w:t>
+        <w:t>[</w:t>
+      </w:r>
+      <w:proofErr w:type="spellStart"/>
+      <w:r>
+        <w:t>exception</w:t>
+      </w:r>
+      <w:proofErr w:type="spellEnd"/>
+      <w:r>
+        <w:t xml:space="preserve"> 1] </w:t>
       </w:r>
       <w:r>
         <w:t>se i campi non s</w:t>
@@ -3920,7 +4186,15 @@
         <w:pStyle w:val="Paragrafoelenco"/>
       </w:pPr>
       <w:r>
-        <w:t xml:space="preserve">[exception 2] </w:t>
+        <w:t>[</w:t>
+      </w:r>
+      <w:proofErr w:type="spellStart"/>
+      <w:r>
+        <w:t>exception</w:t>
+      </w:r>
+      <w:proofErr w:type="spellEnd"/>
+      <w:r>
+        <w:t xml:space="preserve"> 2] </w:t>
       </w:r>
       <w:r>
         <w:t>se la mail è già associata ad un account il bottone di conferma viene disabilitato</w:t>
@@ -4013,7 +4287,15 @@
         <w:t xml:space="preserve">Il cliente preme il bottone di conferma </w:t>
       </w:r>
       <w:r>
-        <w:t>[exception 1]</w:t>
+        <w:t>[</w:t>
+      </w:r>
+      <w:proofErr w:type="spellStart"/>
+      <w:r>
+        <w:t>exception</w:t>
+      </w:r>
+      <w:proofErr w:type="spellEnd"/>
+      <w:r>
+        <w:t xml:space="preserve"> 1]</w:t>
       </w:r>
     </w:p>
     <w:p>
@@ -4028,7 +4310,15 @@
         <w:t xml:space="preserve">Nel caso in cui il cliente stia usando le credenziali temporanee viene obbligato a cambiare password prima di poter procedere </w:t>
       </w:r>
       <w:r>
-        <w:t xml:space="preserve">[exception </w:t>
+        <w:t>[</w:t>
+      </w:r>
+      <w:proofErr w:type="spellStart"/>
+      <w:r>
+        <w:t>exception</w:t>
+      </w:r>
+      <w:proofErr w:type="spellEnd"/>
+      <w:r>
+        <w:t xml:space="preserve"> </w:t>
       </w:r>
       <w:r>
         <w:t>2</w:t>
@@ -4041,6 +4331,7 @@
       <w:pPr>
         <w:pStyle w:val="Paragrafoelenco"/>
       </w:pPr>
+      <w:proofErr w:type="spellStart"/>
       <w:r>
         <w:rPr>
           <w:b/>
@@ -4048,6 +4339,7 @@
         </w:rPr>
         <w:t>Exceptions</w:t>
       </w:r>
+      <w:proofErr w:type="spellEnd"/>
       <w:r>
         <w:t>:</w:t>
       </w:r>
@@ -4057,7 +4349,15 @@
         <w:pStyle w:val="Paragrafoelenco"/>
       </w:pPr>
       <w:r>
-        <w:t xml:space="preserve">[exception 1] </w:t>
+        <w:t>[</w:t>
+      </w:r>
+      <w:proofErr w:type="spellStart"/>
+      <w:r>
+        <w:t>exception</w:t>
+      </w:r>
+      <w:proofErr w:type="spellEnd"/>
+      <w:r>
+        <w:t xml:space="preserve"> 1] </w:t>
       </w:r>
       <w:r>
         <w:t>se le credenziali non sono corrette non si procede</w:t>
@@ -4071,7 +4371,15 @@
         <w:pStyle w:val="Paragrafoelenco"/>
       </w:pPr>
       <w:r>
-        <w:t xml:space="preserve">[exception 2] </w:t>
+        <w:t>[</w:t>
+      </w:r>
+      <w:proofErr w:type="spellStart"/>
+      <w:r>
+        <w:t>exception</w:t>
+      </w:r>
+      <w:proofErr w:type="spellEnd"/>
+      <w:r>
+        <w:t xml:space="preserve"> 2] </w:t>
       </w:r>
       <w:r>
         <w:t>se non si cambia la password si viene disconnessi</w:t>
@@ -4550,7 +4858,15 @@
         </w:numPr>
       </w:pPr>
       <w:r>
-        <w:t>Il sistema verifica la conformità della nuova password descritte nel RNF2-Generale e verifica che i due campi con la nuova password corrispondano [exception 1]</w:t>
+        <w:t>Il sistema verifica la conformità della nuova password descritte nel RNF2-Generale e verifica che i due campi con la nuova password corrispondano [</w:t>
+      </w:r>
+      <w:proofErr w:type="spellStart"/>
+      <w:r>
+        <w:t>exception</w:t>
+      </w:r>
+      <w:proofErr w:type="spellEnd"/>
+      <w:r>
+        <w:t xml:space="preserve"> 1]</w:t>
       </w:r>
     </w:p>
     <w:p>
@@ -4599,6 +4915,7 @@
       <w:pPr>
         <w:pStyle w:val="Paragrafoelenco"/>
       </w:pPr>
+      <w:proofErr w:type="spellStart"/>
       <w:r>
         <w:rPr>
           <w:b/>
@@ -4606,6 +4923,7 @@
         </w:rPr>
         <w:t>Exceptions</w:t>
       </w:r>
+      <w:proofErr w:type="spellEnd"/>
       <w:r>
         <w:t>:</w:t>
       </w:r>
@@ -4615,7 +4933,15 @@
         <w:pStyle w:val="Paragrafoelenco"/>
       </w:pPr>
       <w:r>
-        <w:t>[exception 1]</w:t>
+        <w:t>[</w:t>
+      </w:r>
+      <w:proofErr w:type="spellStart"/>
+      <w:r>
+        <w:t>exception</w:t>
+      </w:r>
+      <w:proofErr w:type="spellEnd"/>
+      <w:r>
+        <w:t xml:space="preserve"> 1]</w:t>
       </w:r>
       <w:r>
         <w:t xml:space="preserve"> se la vecchia password non è corretta o la nuova password non è conforme o i due campi per la nuova password non coincidono viene mostrato un avviso con l’errore corrispondente e non viene effettuato il cambio</w:t>
@@ -4804,7 +5130,23 @@
         <w:t xml:space="preserve"> 1]</w:t>
       </w:r>
       <w:r>
-        <w:t xml:space="preserve"> con il tasto “indicazioni” il cliente può impostare la navigazione verso la biblioteca utilizzando l’app di google maps se installata o sul browser, verrà usata la posizione GPS dell’utente</w:t>
+        <w:t xml:space="preserve"> con il tasto “indicazioni” il cliente può impostare la navigazione verso la biblioteca utilizzando l’app di </w:t>
+      </w:r>
+      <w:proofErr w:type="spellStart"/>
+      <w:r>
+        <w:t>google</w:t>
+      </w:r>
+      <w:proofErr w:type="spellEnd"/>
+      <w:r>
+        <w:t xml:space="preserve"> </w:t>
+      </w:r>
+      <w:proofErr w:type="spellStart"/>
+      <w:r>
+        <w:t>maps</w:t>
+      </w:r>
+      <w:proofErr w:type="spellEnd"/>
+      <w:r>
+        <w:t xml:space="preserve"> se installata o sul browser, verrà usata la posizione GPS dell’utente</w:t>
       </w:r>
     </w:p>
     <w:p>
@@ -4962,7 +5304,7 @@
         <w:pStyle w:val="Titolo1"/>
       </w:pPr>
       <w:bookmarkStart w:id="10" w:name="_Toc119747453"/>
-      <w:bookmarkStart w:id="11" w:name="_Toc120110533"/>
+      <w:bookmarkStart w:id="11" w:name="_Toc127474086"/>
       <w:r>
         <w:t>Requisiti Non Funzionali</w:t>
       </w:r>
@@ -4977,7 +5319,7 @@
         </w:rPr>
       </w:pPr>
       <w:bookmarkStart w:id="12" w:name="_Toc119747454"/>
-      <w:bookmarkStart w:id="13" w:name="_Toc120110534"/>
+      <w:bookmarkStart w:id="13" w:name="_Toc127474087"/>
       <w:r>
         <w:rPr>
           <w:color w:val="auto"/>
@@ -5144,7 +5486,7 @@
         </w:rPr>
       </w:pPr>
       <w:bookmarkStart w:id="14" w:name="_Toc119747455"/>
-      <w:bookmarkStart w:id="15" w:name="_Toc120110535"/>
+      <w:bookmarkStart w:id="15" w:name="_Toc127474088"/>
       <w:r>
         <w:rPr>
           <w:color w:val="auto"/>
@@ -5451,7 +5793,7 @@
         </w:rPr>
       </w:pPr>
       <w:bookmarkStart w:id="16" w:name="_Toc119747456"/>
-      <w:bookmarkStart w:id="17" w:name="_Toc120110536"/>
+      <w:bookmarkStart w:id="17" w:name="_Toc127474089"/>
       <w:r>
         <w:rPr>
           <w:color w:val="auto"/>
@@ -5586,7 +5928,7 @@
         </w:rPr>
       </w:pPr>
       <w:bookmarkStart w:id="18" w:name="_Toc119747457"/>
-      <w:bookmarkStart w:id="19" w:name="_Toc120110537"/>
+      <w:bookmarkStart w:id="19" w:name="_Toc127474090"/>
       <w:r>
         <w:rPr>
           <w:color w:val="auto"/>
@@ -5721,7 +6063,7 @@
         </w:rPr>
       </w:pPr>
       <w:bookmarkStart w:id="20" w:name="_Toc119747458"/>
-      <w:bookmarkStart w:id="21" w:name="_Toc120110538"/>
+      <w:bookmarkStart w:id="21" w:name="_Toc127474091"/>
       <w:r>
         <w:rPr>
           <w:color w:val="auto"/>
@@ -5826,12 +6168,11 @@
         </w:rPr>
       </w:pPr>
       <w:bookmarkStart w:id="22" w:name="_Toc119747459"/>
-      <w:bookmarkStart w:id="23" w:name="_Toc120110539"/>
+      <w:bookmarkStart w:id="23" w:name="_Toc127474092"/>
       <w:r>
         <w:rPr>
           <w:color w:val="auto"/>
         </w:rPr>
-        <w:lastRenderedPageBreak/>
         <w:t>RNF</w:t>
       </w:r>
       <w:r>
@@ -5943,7 +6284,7 @@
         </w:rPr>
       </w:pPr>
       <w:bookmarkStart w:id="24" w:name="_Toc119747460"/>
-      <w:bookmarkStart w:id="25" w:name="_Toc120110540"/>
+      <w:bookmarkStart w:id="25" w:name="_Toc127474093"/>
       <w:r>
         <w:rPr>
           <w:color w:val="auto"/>
@@ -6212,7 +6553,7 @@
       <w:pPr>
         <w:pStyle w:val="Titolo1"/>
       </w:pPr>
-      <w:bookmarkStart w:id="26" w:name="_Toc120110541"/>
+      <w:bookmarkStart w:id="26" w:name="_Toc127474094"/>
       <w:r>
         <w:lastRenderedPageBreak/>
         <w:t>Analisi del Contesto</w:t>
@@ -6223,7 +6564,7 @@
       <w:pPr>
         <w:pStyle w:val="Titolo2"/>
       </w:pPr>
-      <w:bookmarkStart w:id="27" w:name="_Toc120110542"/>
+      <w:bookmarkStart w:id="27" w:name="_Toc127474095"/>
       <w:r>
         <w:t>Utenti e</w:t>
       </w:r>
@@ -6420,8 +6761,17 @@
           <w:b/>
           <w:bCs/>
         </w:rPr>
-        <w:t>Lettore Barcode</w:t>
-      </w:r>
+        <w:t xml:space="preserve">Lettore </w:t>
+      </w:r>
+      <w:proofErr w:type="spellStart"/>
+      <w:r>
+        <w:rPr>
+          <w:b/>
+          <w:bCs/>
+        </w:rPr>
+        <w:t>Barcode</w:t>
+      </w:r>
+      <w:proofErr w:type="spellEnd"/>
       <w:r>
         <w:rPr>
           <w:b/>
@@ -6506,11 +6856,12 @@
       <w:pPr>
         <w:pStyle w:val="Titolo2"/>
       </w:pPr>
-      <w:bookmarkStart w:id="28" w:name="_Toc120110543"/>
+      <w:bookmarkStart w:id="28" w:name="_Toc127474096"/>
       <w:r>
         <w:rPr>
           <w:noProof/>
         </w:rPr>
+        <w:lastRenderedPageBreak/>
         <w:drawing>
           <wp:anchor distT="0" distB="0" distL="114300" distR="114300" simplePos="0" relativeHeight="251663360" behindDoc="0" locked="0" layoutInCell="1" allowOverlap="1" wp14:anchorId="5EA39308" wp14:editId="12C9C1F9">
             <wp:simplePos x="0" y="0"/>
@@ -6577,86 +6928,86 @@
       <w:pPr>
         <w:pStyle w:val="Titolo1"/>
       </w:pPr>
-      <w:bookmarkStart w:id="29" w:name="_Toc120110544"/>
+      <w:bookmarkStart w:id="29" w:name="_Toc127474097"/>
+      <w:r>
+        <w:t>Analisi dei componenti</w:t>
+      </w:r>
+      <w:bookmarkEnd w:id="29"/>
+    </w:p>
+    <w:p>
+      <w:pPr>
+        <w:pStyle w:val="Titolo2"/>
+      </w:pPr>
+      <w:bookmarkStart w:id="30" w:name="_Toc127474098"/>
+      <w:r>
+        <w:t>Definizione dei componenti</w:t>
+      </w:r>
+      <w:bookmarkEnd w:id="30"/>
+    </w:p>
+    <w:p>
+      <w:r>
+        <w:t>Qui di seguito verranno elencate e spiegate le componenti del sistema</w:t>
+      </w:r>
+      <w:r>
+        <w:t>.</w:t>
+      </w:r>
+    </w:p>
+    <w:p/>
+    <w:p>
+      <w:pPr>
+        <w:pStyle w:val="Titolo5"/>
+      </w:pPr>
+      <w:r>
+        <w:t>Gestione credenziali sistema interno</w:t>
+      </w:r>
+    </w:p>
+    <w:p>
+      <w:r>
+        <w:t>C</w:t>
+      </w:r>
+      <w:r>
+        <w:t xml:space="preserve">ome richiesto dal RF1, questa componente </w:t>
+      </w:r>
+      <w:r>
+        <w:t xml:space="preserve">si occupa di </w:t>
+      </w:r>
+      <w:r>
+        <w:t>gestire l’autenticazione del personale della biblioteca</w:t>
+      </w:r>
+      <w:r>
+        <w:t xml:space="preserve"> verificando tramite i dati contenuti del </w:t>
+      </w:r>
+      <w:r>
+        <w:t>database</w:t>
+      </w:r>
+      <w:r>
+        <w:t>, creando poi l</w:t>
+      </w:r>
+      <w:r>
+        <w:t xml:space="preserve">a sessione necessaria </w:t>
+      </w:r>
+      <w:r>
+        <w:t>per eseguire tutte le</w:t>
+      </w:r>
+      <w:r>
+        <w:t xml:space="preserve"> altre </w:t>
+      </w:r>
+      <w:r>
+        <w:t>funzioni</w:t>
+      </w:r>
+      <w:r>
+        <w:t xml:space="preserve"> del sistema interno</w:t>
+      </w:r>
+      <w:r>
+        <w:t>.</w:t>
+      </w:r>
+    </w:p>
+    <w:p>
+      <w:pPr>
+        <w:pStyle w:val="Titolo5"/>
+      </w:pPr>
       <w:r>
         <w:lastRenderedPageBreak/>
-        <w:t>Analisi dei componenti</w:t>
-      </w:r>
-      <w:bookmarkEnd w:id="29"/>
-    </w:p>
-    <w:p>
-      <w:pPr>
-        <w:pStyle w:val="Titolo2"/>
-      </w:pPr>
-      <w:bookmarkStart w:id="30" w:name="_Toc120110545"/>
-      <w:r>
-        <w:t>Definizione dei componenti</w:t>
-      </w:r>
-      <w:bookmarkEnd w:id="30"/>
-    </w:p>
-    <w:p>
-      <w:r>
-        <w:t>Qui di seguito verranno elencate e spiegate le componenti del sistema</w:t>
-      </w:r>
-      <w:r>
-        <w:t>.</w:t>
-      </w:r>
-    </w:p>
-    <w:p/>
-    <w:p>
-      <w:pPr>
-        <w:pStyle w:val="Titolo5"/>
-      </w:pPr>
-      <w:r>
-        <w:t>Gestione credenziali sistema interno</w:t>
-      </w:r>
-    </w:p>
-    <w:p>
-      <w:r>
-        <w:t>C</w:t>
-      </w:r>
-      <w:r>
-        <w:t xml:space="preserve">ome richiesto dal RF1, questa componente </w:t>
-      </w:r>
-      <w:r>
-        <w:t xml:space="preserve">si occupa di </w:t>
-      </w:r>
-      <w:r>
-        <w:t>gestire l’autenticazione del personale della biblioteca</w:t>
-      </w:r>
-      <w:r>
-        <w:t xml:space="preserve"> verificando tramite i dati contenuti del </w:t>
-      </w:r>
-      <w:r>
-        <w:t>database</w:t>
-      </w:r>
-      <w:r>
-        <w:t>, creando poi l</w:t>
-      </w:r>
-      <w:r>
-        <w:t xml:space="preserve">a sessione necessaria </w:t>
-      </w:r>
-      <w:r>
-        <w:t>per eseguire tutte le</w:t>
-      </w:r>
-      <w:r>
-        <w:t xml:space="preserve"> altre </w:t>
-      </w:r>
-      <w:r>
-        <w:t>funzioni</w:t>
-      </w:r>
-      <w:r>
-        <w:t xml:space="preserve"> del sistema interno</w:t>
-      </w:r>
-      <w:r>
-        <w:t>.</w:t>
-      </w:r>
-    </w:p>
-    <w:p>
-      <w:pPr>
-        <w:pStyle w:val="Titolo5"/>
-      </w:pPr>
-      <w:r>
         <w:t>Gestione credenziali applicazione mobile</w:t>
       </w:r>
     </w:p>
@@ -7050,8 +7401,13 @@
         <w:t xml:space="preserve"> </w:t>
       </w:r>
       <w:r>
-        <w:t>tramite ISBN e id_cliente</w:t>
-      </w:r>
+        <w:t xml:space="preserve">tramite ISBN e </w:t>
+      </w:r>
+      <w:proofErr w:type="spellStart"/>
+      <w:r>
+        <w:t>id_cliente</w:t>
+      </w:r>
+      <w:proofErr w:type="spellEnd"/>
       <w:r>
         <w:t xml:space="preserve">, poi in base all’azione scelta viene </w:t>
       </w:r>
@@ -7080,7 +7436,15 @@
     </w:p>
     <w:p>
       <w:r>
-        <w:t>Questa componente permette di visualizzare la lista degli account del Personale della Biblioteca, a questo punto si potrà di decidere di eliminare un account esistente o di crearne uno nuovo. La funzione di eliminazione prevede di selezionare un elemento della lista e di confermare con il tasto elimina. La funziona di creazione prevede la visualizzazione di un form con i campi nome, cognome, username, password e livello; si dovrà compilare i campi e confermare con il bottone dedicato e se non ci sono errori l’operazione andrà a buon fine. Le azioni di questa componente verranno mostrate e saranno usabili solo da account del Personale della Biblioteca di livello 1.</w:t>
+        <w:t xml:space="preserve">Questa componente permette di visualizzare la lista degli account del Personale della Biblioteca, a questo punto si potrà di decidere di eliminare un account esistente o di crearne uno nuovo. La funzione di eliminazione prevede di selezionare un elemento della lista e di confermare con il tasto elimina. La funziona di creazione prevede la visualizzazione di un </w:t>
+      </w:r>
+      <w:proofErr w:type="spellStart"/>
+      <w:r>
+        <w:t>form</w:t>
+      </w:r>
+      <w:proofErr w:type="spellEnd"/>
+      <w:r>
+        <w:t xml:space="preserve"> con i campi nome, cognome, username, password e livello; si dovrà compilare i campi e confermare con il bottone dedicato e se non ci sono errori l’operazione andrà a buon fine. Le azioni di questa componente verranno mostrate e saranno usabili solo da account del Personale della Biblioteca di livello 1.</w:t>
       </w:r>
     </w:p>
     <w:p>
@@ -7088,6 +7452,7 @@
         <w:pStyle w:val="Titolo5"/>
       </w:pPr>
       <w:r>
+        <w:lastRenderedPageBreak/>
         <w:t>Visualizzazione libri</w:t>
       </w:r>
     </w:p>
@@ -7348,7 +7713,7 @@
       <w:pPr>
         <w:pStyle w:val="Titolo2"/>
       </w:pPr>
-      <w:bookmarkStart w:id="31" w:name="_Toc120110546"/>
+      <w:bookmarkStart w:id="31" w:name="_Toc127474099"/>
       <w:r>
         <w:rPr>
           <w:noProof/>
@@ -7425,10 +7790,12 @@
       <w:pPr>
         <w:pStyle w:val="Titolo1"/>
       </w:pPr>
+      <w:bookmarkStart w:id="32" w:name="_Toc127474100"/>
       <w:r>
         <w:lastRenderedPageBreak/>
         <w:t>Modifiche rispetto al D1:</w:t>
       </w:r>
+      <w:bookmarkEnd w:id="32"/>
       <w:r>
         <w:t xml:space="preserve"> </w:t>
       </w:r>
@@ -7442,7 +7809,15 @@
         </w:numPr>
       </w:pPr>
       <w:r>
-        <w:t>Aggiunta la possibilità di usare un lettore barcode per leggere il codice ISBN nel sistema interno della biblioteca per effettuare più velocemente noleggi e ricerche.</w:t>
+        <w:t xml:space="preserve">Aggiunta la possibilità di usare un lettore </w:t>
+      </w:r>
+      <w:proofErr w:type="spellStart"/>
+      <w:r>
+        <w:t>barcode</w:t>
+      </w:r>
+      <w:proofErr w:type="spellEnd"/>
+      <w:r>
+        <w:t xml:space="preserve"> per leggere il codice ISBN nel sistema interno della biblioteca per effettuare più velocemente noleggi e ricerche.</w:t>
       </w:r>
     </w:p>
     <w:p>
@@ -7604,38 +7979,126 @@
 
 <file path=word/footer1.xml><?xml version="1.0" encoding="utf-8"?>
 <w:ftr xmlns:wpc="http://schemas.microsoft.com/office/word/2010/wordprocessingCanvas" xmlns:cx="http://schemas.microsoft.com/office/drawing/2014/chartex" xmlns:cx1="http://schemas.microsoft.com/office/drawing/2015/9/8/chartex" xmlns:cx2="http://schemas.microsoft.com/office/drawing/2015/10/21/chartex" xmlns:cx3="http://schemas.microsoft.com/office/drawing/2016/5/9/chartex" xmlns:cx4="http://schemas.microsoft.com/office/drawing/2016/5/10/chartex" xmlns:cx5="http://schemas.microsoft.com/office/drawing/2016/5/11/chartex" xmlns:cx6="http://schemas.microsoft.com/office/drawing/2016/5/12/chartex" xmlns:cx7="http://schemas.microsoft.com/office/drawing/2016/5/13/chartex" xmlns:cx8="http://schemas.microsoft.com/office/drawing/2016/5/14/chartex" xmlns:mc="http://schemas.openxmlformats.org/markup-compatibility/2006" xmlns:aink="http://schemas.microsoft.com/office/drawing/2016/ink" xmlns:am3d="http://schemas.microsoft.com/office/drawing/2017/model3d" xmlns:o="urn:schemas-microsoft-com:office:office" xmlns:oel="http://schemas.microsoft.com/office/2019/extlst" xmlns:r="http://schemas.openxmlformats.org/officeDocument/2006/relationships" xmlns:m="http://schemas.openxmlformats.org/officeDocument/2006/math" xmlns:v="urn:schemas-microsoft-com:vml" xmlns:wp14="http://schemas.microsoft.com/office/word/2010/wordprocessingDrawing" xmlns:wp="http://schemas.openxmlformats.org/drawingml/2006/wordprocessingDrawing" xmlns:w10="urn:schemas-microsoft-com:office:word" xmlns:w="http://schemas.openxmlformats.org/wordprocessingml/2006/main" xmlns:w14="http://schemas.microsoft.com/office/word/2010/wordml" xmlns:w15="http://schemas.microsoft.com/office/word/2012/wordml" xmlns:w16cex="http://schemas.microsoft.com/office/word/2018/wordml/cex" xmlns:w16cid="http://schemas.microsoft.com/office/word/2016/wordml/cid" xmlns:w16="http://schemas.microsoft.com/office/word/2018/wordml" xmlns:w16sdtdh="http://schemas.microsoft.com/office/word/2020/wordml/sdtdatahash" xmlns:w16se="http://schemas.microsoft.com/office/word/2015/wordml/symex" xmlns:wpg="http://schemas.microsoft.com/office/word/2010/wordprocessingGroup" xmlns:wpi="http://schemas.microsoft.com/office/word/2010/wordprocessingInk" xmlns:wne="http://schemas.microsoft.com/office/word/2006/wordml" xmlns:wps="http://schemas.microsoft.com/office/word/2010/wordprocessingShape" mc:Ignorable="w14 w15 w16se w16cid w16 w16cex w16sdtdh wp14">
-  <w:sdt>
-    <w:sdtPr>
-      <w:id w:val="-786579247"/>
-      <w:docPartObj>
-        <w:docPartGallery w:val="Page Numbers (Bottom of Page)"/>
-        <w:docPartUnique/>
-      </w:docPartObj>
-    </w:sdtPr>
-    <w:sdtContent>
-      <w:p>
-        <w:pPr>
-          <w:pStyle w:val="Pidipagina"/>
-          <w:jc w:val="right"/>
-        </w:pPr>
-        <w:r>
-          <w:fldChar w:fldCharType="begin"/>
-        </w:r>
-        <w:r>
-          <w:instrText>PAGE   \* MERGEFORMAT</w:instrText>
-        </w:r>
-        <w:r>
-          <w:fldChar w:fldCharType="separate"/>
-        </w:r>
-        <w:r>
-          <w:t>2</w:t>
-        </w:r>
-        <w:r>
-          <w:fldChar w:fldCharType="end"/>
-        </w:r>
-      </w:p>
-    </w:sdtContent>
-  </w:sdt>
+  <w:p>
+    <w:pPr>
+      <w:tabs>
+        <w:tab w:val="center" w:pos="4550"/>
+        <w:tab w:val="left" w:pos="5818"/>
+      </w:tabs>
+      <w:ind w:right="260"/>
+      <w:jc w:val="right"/>
+      <w:rPr>
+        <w:color w:val="222A35" w:themeColor="text2" w:themeShade="80"/>
+        <w:sz w:val="24"/>
+        <w:szCs w:val="24"/>
+      </w:rPr>
+    </w:pPr>
+    <w:r>
+      <w:rPr>
+        <w:color w:val="8496B0" w:themeColor="text2" w:themeTint="99"/>
+        <w:spacing w:val="60"/>
+        <w:sz w:val="24"/>
+        <w:szCs w:val="24"/>
+      </w:rPr>
+      <w:t>Pag.</w:t>
+    </w:r>
+    <w:r>
+      <w:rPr>
+        <w:color w:val="8496B0" w:themeColor="text2" w:themeTint="99"/>
+        <w:sz w:val="24"/>
+        <w:szCs w:val="24"/>
+      </w:rPr>
+      <w:t xml:space="preserve"> </w:t>
+    </w:r>
+    <w:r>
+      <w:rPr>
+        <w:color w:val="323E4F" w:themeColor="text2" w:themeShade="BF"/>
+        <w:sz w:val="24"/>
+        <w:szCs w:val="24"/>
+      </w:rPr>
+      <w:fldChar w:fldCharType="begin"/>
+    </w:r>
+    <w:r>
+      <w:rPr>
+        <w:color w:val="323E4F" w:themeColor="text2" w:themeShade="BF"/>
+        <w:sz w:val="24"/>
+        <w:szCs w:val="24"/>
+      </w:rPr>
+      <w:instrText>PAGE   \* MERGEFORMAT</w:instrText>
+    </w:r>
+    <w:r>
+      <w:rPr>
+        <w:color w:val="323E4F" w:themeColor="text2" w:themeShade="BF"/>
+        <w:sz w:val="24"/>
+        <w:szCs w:val="24"/>
+      </w:rPr>
+      <w:fldChar w:fldCharType="separate"/>
+    </w:r>
+    <w:r>
+      <w:rPr>
+        <w:color w:val="323E4F" w:themeColor="text2" w:themeShade="BF"/>
+        <w:sz w:val="24"/>
+        <w:szCs w:val="24"/>
+      </w:rPr>
+      <w:t>1</w:t>
+    </w:r>
+    <w:r>
+      <w:rPr>
+        <w:color w:val="323E4F" w:themeColor="text2" w:themeShade="BF"/>
+        <w:sz w:val="24"/>
+        <w:szCs w:val="24"/>
+      </w:rPr>
+      <w:fldChar w:fldCharType="end"/>
+    </w:r>
+    <w:r>
+      <w:rPr>
+        <w:color w:val="323E4F" w:themeColor="text2" w:themeShade="BF"/>
+        <w:sz w:val="24"/>
+        <w:szCs w:val="24"/>
+      </w:rPr>
+      <w:t xml:space="preserve"> | </w:t>
+    </w:r>
+    <w:r>
+      <w:rPr>
+        <w:color w:val="323E4F" w:themeColor="text2" w:themeShade="BF"/>
+        <w:sz w:val="24"/>
+        <w:szCs w:val="24"/>
+      </w:rPr>
+      <w:fldChar w:fldCharType="begin"/>
+    </w:r>
+    <w:r>
+      <w:rPr>
+        <w:color w:val="323E4F" w:themeColor="text2" w:themeShade="BF"/>
+        <w:sz w:val="24"/>
+        <w:szCs w:val="24"/>
+      </w:rPr>
+      <w:instrText>NUMPAGES  \* Arabic  \* MERGEFORMAT</w:instrText>
+    </w:r>
+    <w:r>
+      <w:rPr>
+        <w:color w:val="323E4F" w:themeColor="text2" w:themeShade="BF"/>
+        <w:sz w:val="24"/>
+        <w:szCs w:val="24"/>
+      </w:rPr>
+      <w:fldChar w:fldCharType="separate"/>
+    </w:r>
+    <w:r>
+      <w:rPr>
+        <w:color w:val="323E4F" w:themeColor="text2" w:themeShade="BF"/>
+        <w:sz w:val="24"/>
+        <w:szCs w:val="24"/>
+      </w:rPr>
+      <w:t>1</w:t>
+    </w:r>
+    <w:r>
+      <w:rPr>
+        <w:color w:val="323E4F" w:themeColor="text2" w:themeShade="BF"/>
+        <w:sz w:val="24"/>
+        <w:szCs w:val="24"/>
+      </w:rPr>
+      <w:fldChar w:fldCharType="end"/>
+    </w:r>
+  </w:p>
   <w:p>
     <w:pPr>
       <w:pStyle w:val="Pidipagina"/>

</xml_diff>